<commit_message>
After samba 1st comments
</commit_message>
<xml_diff>
--- a/Descriptive_stat_of_tiger.docx
+++ b/Descriptive_stat_of_tiger.docx
@@ -13,7 +13,7 @@
         <w:t xml:space="preserve"> </w:t>
       </w:r>
       <w:r>
-        <w:t xml:space="preserve">analysis</w:t>
+        <w:t xml:space="preserve">summary</w:t>
       </w:r>
       <w:r>
         <w:t xml:space="preserve"> </w:t>
@@ -159,15 +159,23 @@
       <w:pPr>
         <w:pStyle w:val="Heading3"/>
       </w:pPr>
-      <w:bookmarkStart w:id="22" w:name="X08a982a232013a80326dda4e2968ee763bf531e"/>
-      <w:r>
-        <w:t xml:space="preserve">Histrogram of number of image per individuals.</w:t>
+      <w:bookmarkStart w:id="22" w:name="X3b8934b3526e2577f4c698ac7c48856a5be31d9"/>
+      <w:r>
+        <w:t xml:space="preserve">Number of tigers in different capture mode.</w:t>
       </w:r>
       <w:bookmarkEnd w:id="22"/>
     </w:p>
     <w:p>
       <w:pPr>
         <w:pStyle w:val="FirstParagraph"/>
+      </w:pPr>
+      <w:r>
+        <w:t xml:space="preserve">The are total 25041 images belonging to 1749 individuals taken in 18 different sites. However, the images in the database consist of camera traps, photo from naturalist, dead tigers, pelted skin etc. The following graph provide reviw of this.</w:t>
+      </w:r>
+    </w:p>
+    <w:p>
+      <w:pPr>
+        <w:pStyle w:val="BodyText"/>
       </w:pPr>
       <w:r>
         <w:drawing>
@@ -179,7 +187,7 @@
               <a:graphicData uri="http://schemas.openxmlformats.org/drawingml/2006/picture">
                 <pic:pic>
                   <pic:nvPicPr>
-                    <pic:cNvPr descr="Descriptive_stat_of_tiger_files/figure-docx/historgrams%20of%20number%20of%20images%20per%20ind-1.png" id="0" name="Picture"/>
+                    <pic:cNvPr descr="Descriptive_stat_of_tiger_files/figure-docx/CPMD-1.png" id="0" name="Picture"/>
                     <pic:cNvPicPr>
                       <a:picLocks noChangeArrowheads="1" noChangeAspect="1"/>
                     </pic:cNvPicPr>
@@ -214,224 +222,44 @@
     </w:p>
     <w:p>
       <w:pPr>
-        <w:pStyle w:val="BodyText"/>
-      </w:pPr>
-      <w:r>
-        <w:t xml:space="preserve">From the figure above it is clear that most of the individuals have few images. For better we can also see the quantile distribution.</w:t>
-      </w:r>
+        <w:pStyle w:val="Heading3"/>
+      </w:pPr>
+      <w:bookmarkStart w:id="24" w:name="X08a982a232013a80326dda4e2968ee763bf531e"/>
+      <w:r>
+        <w:t xml:space="preserve">Histrogram of number of image per individuals.</w:t>
+      </w:r>
+      <w:bookmarkEnd w:id="24"/>
     </w:p>
-    <w:tbl>
-      <w:tblPr>
-        <w:tblStyle w:val="Table"/>
-        <w:tblW w:type="pct" w:w="0.0"/>
-        <w:tblLook w:firstRow="1"/>
-      </w:tblPr>
-      <w:tblGrid/>
-      <w:tr>
-        <w:trPr>
-          <w:cnfStyle w:firstRow="1"/>
-        </w:trPr>
-        <w:tc>
-          <w:tcPr>
-            <w:tcBorders>
-              <w:bottom w:val="single"/>
-            </w:tcBorders>
-            <w:vAlign w:val="bottom"/>
-          </w:tcPr>
-          <w:p>
-            <w:pPr>
-              <w:pStyle w:val="Compact"/>
-              <w:jc w:val="left"/>
-            </w:pPr>
-            <w:r>
-              <w:t xml:space="preserve">quantile</w:t>
-            </w:r>
-          </w:p>
-        </w:tc>
-        <w:tc>
-          <w:tcPr>
-            <w:tcBorders>
-              <w:bottom w:val="single"/>
-            </w:tcBorders>
-            <w:vAlign w:val="bottom"/>
-          </w:tcPr>
-          <w:p>
-            <w:pPr>
-              <w:pStyle w:val="Compact"/>
-              <w:jc w:val="left"/>
-            </w:pPr>
-            <w:r>
-              <w:t xml:space="preserve">value</w:t>
-            </w:r>
-          </w:p>
-        </w:tc>
-      </w:tr>
-      <w:tr>
-        <w:tc>
-          <w:p>
-            <w:pPr>
-              <w:pStyle w:val="Compact"/>
-              <w:jc w:val="left"/>
-            </w:pPr>
-            <w:r>
-              <w:t xml:space="preserve">0%</w:t>
-            </w:r>
-          </w:p>
-        </w:tc>
-        <w:tc>
-          <w:p>
-            <w:pPr>
-              <w:pStyle w:val="Compact"/>
-              <w:jc w:val="left"/>
-            </w:pPr>
-            <w:r>
-              <w:t xml:space="preserve">1</w:t>
-            </w:r>
-          </w:p>
-        </w:tc>
-      </w:tr>
-      <w:tr>
-        <w:tc>
-          <w:p>
-            <w:pPr>
-              <w:pStyle w:val="Compact"/>
-              <w:jc w:val="left"/>
-            </w:pPr>
-            <w:r>
-              <w:t xml:space="preserve">25%</w:t>
-            </w:r>
-          </w:p>
-        </w:tc>
-        <w:tc>
-          <w:p>
-            <w:pPr>
-              <w:pStyle w:val="Compact"/>
-              <w:jc w:val="left"/>
-            </w:pPr>
-            <w:r>
-              <w:t xml:space="preserve">2</w:t>
-            </w:r>
-          </w:p>
-        </w:tc>
-      </w:tr>
-      <w:tr>
-        <w:tc>
-          <w:p>
-            <w:pPr>
-              <w:pStyle w:val="Compact"/>
-              <w:jc w:val="left"/>
-            </w:pPr>
-            <w:r>
-              <w:t xml:space="preserve">50%</w:t>
-            </w:r>
-          </w:p>
-        </w:tc>
-        <w:tc>
-          <w:p>
-            <w:pPr>
-              <w:pStyle w:val="Compact"/>
-              <w:jc w:val="left"/>
-            </w:pPr>
-            <w:r>
-              <w:t xml:space="preserve">4</w:t>
-            </w:r>
-          </w:p>
-        </w:tc>
-      </w:tr>
-      <w:tr>
-        <w:tc>
-          <w:p>
-            <w:pPr>
-              <w:pStyle w:val="Compact"/>
-              <w:jc w:val="left"/>
-            </w:pPr>
-            <w:r>
-              <w:t xml:space="preserve">75%</w:t>
-            </w:r>
-          </w:p>
-        </w:tc>
-        <w:tc>
-          <w:p>
-            <w:pPr>
-              <w:pStyle w:val="Compact"/>
-              <w:jc w:val="left"/>
-            </w:pPr>
-            <w:r>
-              <w:t xml:space="preserve">16</w:t>
-            </w:r>
-          </w:p>
-        </w:tc>
-      </w:tr>
-      <w:tr>
-        <w:tc>
-          <w:p>
-            <w:pPr>
-              <w:pStyle w:val="Compact"/>
-              <w:jc w:val="left"/>
-            </w:pPr>
-            <w:r>
-              <w:t xml:space="preserve">100%</w:t>
-            </w:r>
-          </w:p>
-        </w:tc>
-        <w:tc>
-          <w:p>
-            <w:pPr>
-              <w:pStyle w:val="Compact"/>
-              <w:jc w:val="left"/>
-            </w:pPr>
-            <w:r>
-              <w:t xml:space="preserve">598</w:t>
-            </w:r>
-          </w:p>
-        </w:tc>
-      </w:tr>
-    </w:tbl>
     <w:p>
       <w:pPr>
-        <w:pStyle w:val="BodyText"/>
-      </w:pPr>
-      <w:r>
-        <w:t xml:space="preserve">It is also important to understand how the image where taken in the database. There are various methods by which the tiger had been captures, viz. </w:t>
-      </w:r>
-      <w:r>
-        <w:t xml:space="preserve">“</w:t>
-      </w:r>
-      <w:r>
-        <w:t xml:space="preserve">Camera Trap</w:t>
-      </w:r>
-      <w:r>
-        <w:t xml:space="preserve">”</w:t>
-      </w:r>
-      <w:r>
-        <w:t xml:space="preserve">,</w:t>
-      </w:r>
-      <w:r>
-        <w:t xml:space="preserve">“</w:t>
-      </w:r>
-      <w:r>
-        <w:t xml:space="preserve">Dead animal photo</w:t>
-      </w:r>
-      <w:r>
-        <w:t xml:space="preserve">”</w:t>
-      </w:r>
-      <w:r>
-        <w:t xml:space="preserve">,</w:t>
-      </w:r>
-      <w:r>
-        <w:t xml:space="preserve">“</w:t>
-      </w:r>
-      <w:r>
-        <w:t xml:space="preserve">Photographed animals</w:t>
-      </w:r>
-      <w:r>
-        <w:t xml:space="preserve">”</w:t>
+        <w:pStyle w:val="FirstParagraph"/>
+      </w:pPr>
+      <w:r>
+        <w:t xml:space="preserve">It is clear that</w:t>
       </w:r>
       <w:r>
         <w:t xml:space="preserve"> </w:t>
       </w:r>
       <w:r>
-        <w:t xml:space="preserve">etc</w:t>
+        <w:rPr>
+          <w:b/>
+        </w:rPr>
+        <w:t xml:space="preserve">93</w:t>
+      </w:r>
+      <w:r>
+        <w:t xml:space="preserve">% of data is camera trap followed by photographed images which together makes</w:t>
+      </w:r>
+      <w:r>
+        <w:t xml:space="preserve"> </w:t>
+      </w:r>
+      <w:r>
+        <w:rPr>
+          <w:b/>
+        </w:rPr>
+        <w:t xml:space="preserve">95</w:t>
+      </w:r>
+      <w:r>
+        <w:t xml:space="preserve">% of total images. Therefore we will only be using the image that were capture using camera traps.</w:t>
       </w:r>
     </w:p>
     <w:p>
@@ -448,13 +276,13 @@
               <a:graphicData uri="http://schemas.openxmlformats.org/drawingml/2006/picture">
                 <pic:pic>
                   <pic:nvPicPr>
-                    <pic:cNvPr descr="Descriptive_stat_of_tiger_files/figure-docx/CPMD-1.png" id="0" name="Picture"/>
+                    <pic:cNvPr descr="Descriptive_stat_of_tiger_files/figure-docx/historgrams%20of%20number%20of%20images%20per%20ind-1.png" id="0" name="Picture"/>
                     <pic:cNvPicPr>
                       <a:picLocks noChangeArrowheads="1" noChangeAspect="1"/>
                     </pic:cNvPicPr>
                   </pic:nvPicPr>
                   <pic:blipFill>
-                    <a:blip r:embed="rId24"/>
+                    <a:blip r:embed="rId25"/>
                     <a:stretch>
                       <a:fillRect/>
                     </a:stretch>
@@ -479,6 +307,784 @@
             </a:graphic>
           </wp:inline>
         </w:drawing>
+      </w:r>
+    </w:p>
+    <w:p>
+      <w:pPr>
+        <w:pStyle w:val="BodyText"/>
+      </w:pPr>
+      <w:r>
+        <w:t xml:space="preserve">Form the above graph it is clear that 934 individuals have 10 or less number of images. Moreover over 1336 out of 1442individuals fall in the range of less that 50 images.</w:t>
+      </w:r>
+    </w:p>
+    <w:p>
+      <w:pPr>
+        <w:pStyle w:val="Heading3"/>
+      </w:pPr>
+      <w:bookmarkStart w:id="26" w:name="Xb375def6b82f21996a22c7600eed636a0d2f19d"/>
+      <w:r>
+        <w:t xml:space="preserve">Number of camera trap images on different flanks</w:t>
+      </w:r>
+      <w:bookmarkEnd w:id="26"/>
+    </w:p>
+    <w:p>
+      <w:pPr>
+        <w:pStyle w:val="FirstParagraph"/>
+      </w:pPr>
+      <w:r>
+        <w:t xml:space="preserve">Further camera trap images are take in left and right flank. The number of left and right flanks might not be same for all the tigers.</w:t>
+      </w:r>
+    </w:p>
+    <w:p>
+      <w:pPr>
+        <w:pStyle w:val="BodyText"/>
+      </w:pPr>
+      <w:r>
+        <w:drawing>
+          <wp:inline>
+            <wp:extent cx="4620126" cy="3696101"/>
+            <wp:effectExtent b="0" l="0" r="0" t="0"/>
+            <wp:docPr descr="" title="" id="1" name="Picture"/>
+            <a:graphic>
+              <a:graphicData uri="http://schemas.openxmlformats.org/drawingml/2006/picture">
+                <pic:pic>
+                  <pic:nvPicPr>
+                    <pic:cNvPr descr="Descriptive_stat_of_tiger_files/figure-docx/flanks%20plot-1.png" id="0" name="Picture"/>
+                    <pic:cNvPicPr>
+                      <a:picLocks noChangeArrowheads="1" noChangeAspect="1"/>
+                    </pic:cNvPicPr>
+                  </pic:nvPicPr>
+                  <pic:blipFill>
+                    <a:blip r:embed="rId27"/>
+                    <a:stretch>
+                      <a:fillRect/>
+                    </a:stretch>
+                  </pic:blipFill>
+                  <pic:spPr bwMode="auto">
+                    <a:xfrm>
+                      <a:off x="0" y="0"/>
+                      <a:ext cx="4620126" cy="3696101"/>
+                    </a:xfrm>
+                    <a:prstGeom prst="rect">
+                      <a:avLst/>
+                    </a:prstGeom>
+                    <a:noFill/>
+                    <a:ln w="9525">
+                      <a:noFill/>
+                      <a:headEnd/>
+                      <a:tailEnd/>
+                    </a:ln>
+                  </pic:spPr>
+                </pic:pic>
+              </a:graphicData>
+            </a:graphic>
+          </wp:inline>
+        </w:drawing>
+      </w:r>
+      <w:r>
+        <w:t xml:space="preserve"> </w:t>
+      </w:r>
+      <w:r>
+        <w:t xml:space="preserve">### Camera trap images at different times of the day</w:t>
+      </w:r>
+    </w:p>
+    <w:p>
+      <w:pPr>
+        <w:pStyle w:val="BodyText"/>
+      </w:pPr>
+      <w:r>
+        <w:t xml:space="preserve">As from the discussion it was clear that night and day image was important in classification of the image. It is also important which training the network</w:t>
+      </w:r>
+    </w:p>
+    <w:p>
+      <w:pPr>
+        <w:pStyle w:val="BodyText"/>
+      </w:pPr>
+      <w:r>
+        <w:drawing>
+          <wp:inline>
+            <wp:extent cx="4620126" cy="3696101"/>
+            <wp:effectExtent b="0" l="0" r="0" t="0"/>
+            <wp:docPr descr="" title="" id="1" name="Picture"/>
+            <a:graphic>
+              <a:graphicData uri="http://schemas.openxmlformats.org/drawingml/2006/picture">
+                <pic:pic>
+                  <pic:nvPicPr>
+                    <pic:cNvPr descr="Descriptive_stat_of_tiger_files/figure-docx/traing%20with%20time-1.png" id="0" name="Picture"/>
+                    <pic:cNvPicPr>
+                      <a:picLocks noChangeArrowheads="1" noChangeAspect="1"/>
+                    </pic:cNvPicPr>
+                  </pic:nvPicPr>
+                  <pic:blipFill>
+                    <a:blip r:embed="rId28"/>
+                    <a:stretch>
+                      <a:fillRect/>
+                    </a:stretch>
+                  </pic:blipFill>
+                  <pic:spPr bwMode="auto">
+                    <a:xfrm>
+                      <a:off x="0" y="0"/>
+                      <a:ext cx="4620126" cy="3696101"/>
+                    </a:xfrm>
+                    <a:prstGeom prst="rect">
+                      <a:avLst/>
+                    </a:prstGeom>
+                    <a:noFill/>
+                    <a:ln w="9525">
+                      <a:noFill/>
+                      <a:headEnd/>
+                      <a:tailEnd/>
+                    </a:ln>
+                  </pic:spPr>
+                </pic:pic>
+              </a:graphicData>
+            </a:graphic>
+          </wp:inline>
+        </w:drawing>
+      </w:r>
+    </w:p>
+    <w:p>
+      <w:pPr>
+        <w:pStyle w:val="Heading3"/>
+      </w:pPr>
+      <w:bookmarkStart w:id="29" w:name="images-and-individual-at-diffrent-sites"/>
+      <w:r>
+        <w:t xml:space="preserve">Images and individual at diffrent sites</w:t>
+      </w:r>
+      <w:bookmarkEnd w:id="29"/>
+    </w:p>
+    <w:p>
+      <w:pPr>
+        <w:pStyle w:val="FirstParagraph"/>
+      </w:pPr>
+      <w:r>
+        <w:drawing>
+          <wp:inline>
+            <wp:extent cx="4620126" cy="3696101"/>
+            <wp:effectExtent b="0" l="0" r="0" t="0"/>
+            <wp:docPr descr="" title="" id="1" name="Picture"/>
+            <a:graphic>
+              <a:graphicData uri="http://schemas.openxmlformats.org/drawingml/2006/picture">
+                <pic:pic>
+                  <pic:nvPicPr>
+                    <pic:cNvPr descr="Descriptive_stat_of_tiger_files/figure-docx/diffrent%20sites-1.png" id="0" name="Picture"/>
+                    <pic:cNvPicPr>
+                      <a:picLocks noChangeArrowheads="1" noChangeAspect="1"/>
+                    </pic:cNvPicPr>
+                  </pic:nvPicPr>
+                  <pic:blipFill>
+                    <a:blip r:embed="rId30"/>
+                    <a:stretch>
+                      <a:fillRect/>
+                    </a:stretch>
+                  </pic:blipFill>
+                  <pic:spPr bwMode="auto">
+                    <a:xfrm>
+                      <a:off x="0" y="0"/>
+                      <a:ext cx="4620126" cy="3696101"/>
+                    </a:xfrm>
+                    <a:prstGeom prst="rect">
+                      <a:avLst/>
+                    </a:prstGeom>
+                    <a:noFill/>
+                    <a:ln w="9525">
+                      <a:noFill/>
+                      <a:headEnd/>
+                      <a:tailEnd/>
+                    </a:ln>
+                  </pic:spPr>
+                </pic:pic>
+              </a:graphicData>
+            </a:graphic>
+          </wp:inline>
+        </w:drawing>
+      </w:r>
+    </w:p>
+    <w:tbl>
+      <w:tblPr>
+        <w:tblStyle w:val="Table"/>
+        <w:tblW w:type="pct" w:w="0.0"/>
+        <w:tblLook w:firstRow="1"/>
+      </w:tblPr>
+      <w:tblGrid/>
+      <w:tr>
+        <w:trPr>
+          <w:cnfStyle w:firstRow="1"/>
+        </w:trPr>
+        <w:tc>
+          <w:tcPr>
+            <w:tcBorders>
+              <w:bottom w:val="single"/>
+            </w:tcBorders>
+            <w:vAlign w:val="bottom"/>
+          </w:tcPr>
+          <w:p/>
+        </w:tc>
+        <w:tc>
+          <w:tcPr>
+            <w:tcBorders>
+              <w:bottom w:val="single"/>
+            </w:tcBorders>
+            <w:vAlign w:val="bottom"/>
+          </w:tcPr>
+          <w:p>
+            <w:pPr>
+              <w:pStyle w:val="Compact"/>
+              <w:jc w:val="left"/>
+            </w:pPr>
+            <w:r>
+              <w:t xml:space="preserve">Camera trapsites</w:t>
+            </w:r>
+          </w:p>
+        </w:tc>
+        <w:tc>
+          <w:tcPr>
+            <w:tcBorders>
+              <w:bottom w:val="single"/>
+            </w:tcBorders>
+            <w:vAlign w:val="bottom"/>
+          </w:tcPr>
+          <w:p>
+            <w:pPr>
+              <w:pStyle w:val="Compact"/>
+              <w:jc w:val="right"/>
+            </w:pPr>
+            <w:r>
+              <w:t xml:space="preserve">number of images</w:t>
+            </w:r>
+          </w:p>
+        </w:tc>
+        <w:tc>
+          <w:tcPr>
+            <w:tcBorders>
+              <w:bottom w:val="single"/>
+            </w:tcBorders>
+            <w:vAlign w:val="bottom"/>
+          </w:tcPr>
+          <w:p>
+            <w:pPr>
+              <w:pStyle w:val="Compact"/>
+              <w:jc w:val="right"/>
+            </w:pPr>
+            <w:r>
+              <w:t xml:space="preserve">number of individuals</w:t>
+            </w:r>
+          </w:p>
+        </w:tc>
+      </w:tr>
+      <w:tr>
+        <w:tc>
+          <w:p>
+            <w:pPr>
+              <w:pStyle w:val="Compact"/>
+              <w:jc w:val="left"/>
+            </w:pPr>
+            <w:r>
+              <w:t xml:space="preserve">9</w:t>
+            </w:r>
+          </w:p>
+        </w:tc>
+        <w:tc>
+          <w:p>
+            <w:pPr>
+              <w:pStyle w:val="Compact"/>
+              <w:jc w:val="left"/>
+            </w:pPr>
+            <w:r>
+              <w:t xml:space="preserve">Nagarahole</w:t>
+            </w:r>
+          </w:p>
+        </w:tc>
+        <w:tc>
+          <w:p>
+            <w:pPr>
+              <w:pStyle w:val="Compact"/>
+              <w:jc w:val="right"/>
+            </w:pPr>
+            <w:r>
+              <w:t xml:space="preserve">8233</w:t>
+            </w:r>
+          </w:p>
+        </w:tc>
+        <w:tc>
+          <w:p>
+            <w:pPr>
+              <w:pStyle w:val="Compact"/>
+              <w:jc w:val="right"/>
+            </w:pPr>
+            <w:r>
+              <w:t xml:space="preserve">534</w:t>
+            </w:r>
+          </w:p>
+        </w:tc>
+      </w:tr>
+      <w:tr>
+        <w:tc>
+          <w:p>
+            <w:pPr>
+              <w:pStyle w:val="Compact"/>
+              <w:jc w:val="left"/>
+            </w:pPr>
+            <w:r>
+              <w:t xml:space="preserve">2</w:t>
+            </w:r>
+          </w:p>
+        </w:tc>
+        <w:tc>
+          <w:p>
+            <w:pPr>
+              <w:pStyle w:val="Compact"/>
+              <w:jc w:val="left"/>
+            </w:pPr>
+            <w:r>
+              <w:t xml:space="preserve">Bandipur</w:t>
+            </w:r>
+          </w:p>
+        </w:tc>
+        <w:tc>
+          <w:p>
+            <w:pPr>
+              <w:pStyle w:val="Compact"/>
+              <w:jc w:val="right"/>
+            </w:pPr>
+            <w:r>
+              <w:t xml:space="preserve">6517</w:t>
+            </w:r>
+          </w:p>
+        </w:tc>
+        <w:tc>
+          <w:p>
+            <w:pPr>
+              <w:pStyle w:val="Compact"/>
+              <w:jc w:val="right"/>
+            </w:pPr>
+            <w:r>
+              <w:t xml:space="preserve">437</w:t>
+            </w:r>
+          </w:p>
+        </w:tc>
+      </w:tr>
+      <w:tr>
+        <w:tc>
+          <w:p>
+            <w:pPr>
+              <w:pStyle w:val="Compact"/>
+              <w:jc w:val="left"/>
+            </w:pPr>
+            <w:r>
+              <w:t xml:space="preserve">3</w:t>
+            </w:r>
+          </w:p>
+        </w:tc>
+        <w:tc>
+          <w:p>
+            <w:pPr>
+              <w:pStyle w:val="Compact"/>
+              <w:jc w:val="left"/>
+            </w:pPr>
+            <w:r>
+              <w:t xml:space="preserve">Bhadra</w:t>
+            </w:r>
+          </w:p>
+        </w:tc>
+        <w:tc>
+          <w:p>
+            <w:pPr>
+              <w:pStyle w:val="Compact"/>
+              <w:jc w:val="right"/>
+            </w:pPr>
+            <w:r>
+              <w:t xml:space="preserve">2869</w:t>
+            </w:r>
+          </w:p>
+        </w:tc>
+        <w:tc>
+          <w:p>
+            <w:pPr>
+              <w:pStyle w:val="Compact"/>
+              <w:jc w:val="right"/>
+            </w:pPr>
+            <w:r>
+              <w:t xml:space="preserve">153</w:t>
+            </w:r>
+          </w:p>
+        </w:tc>
+      </w:tr>
+      <w:tr>
+        <w:tc>
+          <w:p>
+            <w:pPr>
+              <w:pStyle w:val="Compact"/>
+              <w:jc w:val="left"/>
+            </w:pPr>
+            <w:r>
+              <w:t xml:space="preserve">11</w:t>
+            </w:r>
+          </w:p>
+        </w:tc>
+        <w:tc>
+          <w:p>
+            <w:pPr>
+              <w:pStyle w:val="Compact"/>
+              <w:jc w:val="left"/>
+            </w:pPr>
+            <w:r>
+              <w:t xml:space="preserve">Wayanad</w:t>
+            </w:r>
+          </w:p>
+        </w:tc>
+        <w:tc>
+          <w:p>
+            <w:pPr>
+              <w:pStyle w:val="Compact"/>
+              <w:jc w:val="right"/>
+            </w:pPr>
+            <w:r>
+              <w:t xml:space="preserve">2816</w:t>
+            </w:r>
+          </w:p>
+        </w:tc>
+        <w:tc>
+          <w:p>
+            <w:pPr>
+              <w:pStyle w:val="Compact"/>
+              <w:jc w:val="right"/>
+            </w:pPr>
+            <w:r>
+              <w:t xml:space="preserve">222</w:t>
+            </w:r>
+          </w:p>
+        </w:tc>
+      </w:tr>
+      <w:tr>
+        <w:tc>
+          <w:p>
+            <w:pPr>
+              <w:pStyle w:val="Compact"/>
+              <w:jc w:val="left"/>
+            </w:pPr>
+            <w:r>
+              <w:t xml:space="preserve">4</w:t>
+            </w:r>
+          </w:p>
+        </w:tc>
+        <w:tc>
+          <w:p>
+            <w:pPr>
+              <w:pStyle w:val="Compact"/>
+              <w:jc w:val="left"/>
+            </w:pPr>
+            <w:r>
+              <w:t xml:space="preserve">BiligiriRT</w:t>
+            </w:r>
+          </w:p>
+        </w:tc>
+        <w:tc>
+          <w:p>
+            <w:pPr>
+              <w:pStyle w:val="Compact"/>
+              <w:jc w:val="right"/>
+            </w:pPr>
+            <w:r>
+              <w:t xml:space="preserve">2190</w:t>
+            </w:r>
+          </w:p>
+        </w:tc>
+        <w:tc>
+          <w:p>
+            <w:pPr>
+              <w:pStyle w:val="Compact"/>
+              <w:jc w:val="right"/>
+            </w:pPr>
+            <w:r>
+              <w:t xml:space="preserve">136</w:t>
+            </w:r>
+          </w:p>
+        </w:tc>
+      </w:tr>
+      <w:tr>
+        <w:tc>
+          <w:p>
+            <w:pPr>
+              <w:pStyle w:val="Compact"/>
+              <w:jc w:val="left"/>
+            </w:pPr>
+            <w:r>
+              <w:t xml:space="preserve">10</w:t>
+            </w:r>
+          </w:p>
+        </w:tc>
+        <w:tc>
+          <w:p>
+            <w:pPr>
+              <w:pStyle w:val="Compact"/>
+              <w:jc w:val="left"/>
+            </w:pPr>
+            <w:r>
+              <w:t xml:space="preserve">Pench(Mah)</w:t>
+            </w:r>
+          </w:p>
+        </w:tc>
+        <w:tc>
+          <w:p>
+            <w:pPr>
+              <w:pStyle w:val="Compact"/>
+              <w:jc w:val="right"/>
+            </w:pPr>
+            <w:r>
+              <w:t xml:space="preserve">223</w:t>
+            </w:r>
+          </w:p>
+        </w:tc>
+        <w:tc>
+          <w:p>
+            <w:pPr>
+              <w:pStyle w:val="Compact"/>
+              <w:jc w:val="right"/>
+            </w:pPr>
+            <w:r>
+              <w:t xml:space="preserve">22</w:t>
+            </w:r>
+          </w:p>
+        </w:tc>
+      </w:tr>
+      <w:tr>
+        <w:tc>
+          <w:p>
+            <w:pPr>
+              <w:pStyle w:val="Compact"/>
+              <w:jc w:val="left"/>
+            </w:pPr>
+            <w:r>
+              <w:t xml:space="preserve">1</w:t>
+            </w:r>
+          </w:p>
+        </w:tc>
+        <w:tc>
+          <w:p>
+            <w:pPr>
+              <w:pStyle w:val="Compact"/>
+              <w:jc w:val="left"/>
+            </w:pPr>
+            <w:r>
+              <w:t xml:space="preserve">Anshi-Dandeli</w:t>
+            </w:r>
+          </w:p>
+        </w:tc>
+        <w:tc>
+          <w:p>
+            <w:pPr>
+              <w:pStyle w:val="Compact"/>
+              <w:jc w:val="right"/>
+            </w:pPr>
+            <w:r>
+              <w:t xml:space="preserve">159</w:t>
+            </w:r>
+          </w:p>
+        </w:tc>
+        <w:tc>
+          <w:p>
+            <w:pPr>
+              <w:pStyle w:val="Compact"/>
+              <w:jc w:val="right"/>
+            </w:pPr>
+            <w:r>
+              <w:t xml:space="preserve">11</w:t>
+            </w:r>
+          </w:p>
+        </w:tc>
+      </w:tr>
+      <w:tr>
+        <w:tc>
+          <w:p>
+            <w:pPr>
+              <w:pStyle w:val="Compact"/>
+              <w:jc w:val="left"/>
+            </w:pPr>
+            <w:r>
+              <w:t xml:space="preserve">7</w:t>
+            </w:r>
+          </w:p>
+        </w:tc>
+        <w:tc>
+          <w:p>
+            <w:pPr>
+              <w:pStyle w:val="Compact"/>
+              <w:jc w:val="left"/>
+            </w:pPr>
+            <w:r>
+              <w:t xml:space="preserve">Kudremukh</w:t>
+            </w:r>
+          </w:p>
+        </w:tc>
+        <w:tc>
+          <w:p>
+            <w:pPr>
+              <w:pStyle w:val="Compact"/>
+              <w:jc w:val="right"/>
+            </w:pPr>
+            <w:r>
+              <w:t xml:space="preserve">112</w:t>
+            </w:r>
+          </w:p>
+        </w:tc>
+        <w:tc>
+          <w:p>
+            <w:pPr>
+              <w:pStyle w:val="Compact"/>
+              <w:jc w:val="right"/>
+            </w:pPr>
+            <w:r>
+              <w:t xml:space="preserve">2</w:t>
+            </w:r>
+          </w:p>
+        </w:tc>
+      </w:tr>
+      <w:tr>
+        <w:tc>
+          <w:p>
+            <w:pPr>
+              <w:pStyle w:val="Compact"/>
+              <w:jc w:val="left"/>
+            </w:pPr>
+            <w:r>
+              <w:t xml:space="preserve">5</w:t>
+            </w:r>
+          </w:p>
+        </w:tc>
+        <w:tc>
+          <w:p>
+            <w:pPr>
+              <w:pStyle w:val="Compact"/>
+              <w:jc w:val="left"/>
+            </w:pPr>
+            <w:r>
+              <w:t xml:space="preserve">CauveryMM</w:t>
+            </w:r>
+          </w:p>
+        </w:tc>
+        <w:tc>
+          <w:p>
+            <w:pPr>
+              <w:pStyle w:val="Compact"/>
+              <w:jc w:val="right"/>
+            </w:pPr>
+            <w:r>
+              <w:t xml:space="preserve">56</w:t>
+            </w:r>
+          </w:p>
+        </w:tc>
+        <w:tc>
+          <w:p>
+            <w:pPr>
+              <w:pStyle w:val="Compact"/>
+              <w:jc w:val="right"/>
+            </w:pPr>
+            <w:r>
+              <w:t xml:space="preserve">5</w:t>
+            </w:r>
+          </w:p>
+        </w:tc>
+      </w:tr>
+      <w:tr>
+        <w:tc>
+          <w:p>
+            <w:pPr>
+              <w:pStyle w:val="Compact"/>
+              <w:jc w:val="left"/>
+            </w:pPr>
+            <w:r>
+              <w:t xml:space="preserve">8</w:t>
+            </w:r>
+          </w:p>
+        </w:tc>
+        <w:tc>
+          <w:p>
+            <w:pPr>
+              <w:pStyle w:val="Compact"/>
+              <w:jc w:val="left"/>
+            </w:pPr>
+            <w:r>
+              <w:t xml:space="preserve">Mhadei</w:t>
+            </w:r>
+          </w:p>
+        </w:tc>
+        <w:tc>
+          <w:p>
+            <w:pPr>
+              <w:pStyle w:val="Compact"/>
+              <w:jc w:val="right"/>
+            </w:pPr>
+            <w:r>
+              <w:t xml:space="preserve">4</w:t>
+            </w:r>
+          </w:p>
+        </w:tc>
+        <w:tc>
+          <w:p>
+            <w:pPr>
+              <w:pStyle w:val="Compact"/>
+              <w:jc w:val="right"/>
+            </w:pPr>
+            <w:r>
+              <w:t xml:space="preserve">1</w:t>
+            </w:r>
+          </w:p>
+        </w:tc>
+      </w:tr>
+      <w:tr>
+        <w:tc>
+          <w:p>
+            <w:pPr>
+              <w:pStyle w:val="Compact"/>
+              <w:jc w:val="left"/>
+            </w:pPr>
+            <w:r>
+              <w:t xml:space="preserve">6</w:t>
+            </w:r>
+          </w:p>
+        </w:tc>
+        <w:tc>
+          <w:p>
+            <w:pPr>
+              <w:pStyle w:val="Compact"/>
+              <w:jc w:val="left"/>
+            </w:pPr>
+            <w:r>
+              <w:t xml:space="preserve">Goa</w:t>
+            </w:r>
+          </w:p>
+        </w:tc>
+        <w:tc>
+          <w:p>
+            <w:pPr>
+              <w:pStyle w:val="Compact"/>
+              <w:jc w:val="right"/>
+            </w:pPr>
+            <w:r>
+              <w:t xml:space="preserve">3</w:t>
+            </w:r>
+          </w:p>
+        </w:tc>
+        <w:tc>
+          <w:p>
+            <w:pPr>
+              <w:pStyle w:val="Compact"/>
+              <w:jc w:val="right"/>
+            </w:pPr>
+            <w:r>
+              <w:t xml:space="preserve">1</w:t>
+            </w:r>
+          </w:p>
+        </w:tc>
+      </w:tr>
+    </w:tbl>
+    <w:p>
+      <w:pPr>
+        <w:pStyle w:val="BodyText"/>
+      </w:pPr>
+      <w:r>
+        <w:t xml:space="preserve">The final out come from the data is that most of the TIGERS individuals have 1-10 pics, while most of the images are from camera trap data.</w:t>
       </w:r>
     </w:p>
     <w:sectPr/>

</xml_diff>

<commit_message>
Summary with leopard and tigers
</commit_message>
<xml_diff>
--- a/Descriptive_stat_of_tiger.docx
+++ b/Descriptive_stat_of_tiger.docx
@@ -70,107 +70,34 @@
       <w:pPr>
         <w:pStyle w:val="Heading3"/>
       </w:pPr>
-      <w:bookmarkStart w:id="20" w:name="Xffe3d966b685d5ecb0e6d22a1fb26cfaa2839e2"/>
-      <w:r>
-        <w:t xml:space="preserve">This report is the descriptive result of the tiger database which we will be using for training the machine learning network.</w:t>
+      <w:bookmarkStart w:id="20" w:name="X9568592291e105eda7813c7186b48b4bda84a8a"/>
+      <w:r>
+        <w:t xml:space="preserve">This report is the descriptive result of the tiger and leopard images in the database which we will be using for training the machine learning network.</w:t>
       </w:r>
       <w:bookmarkEnd w:id="20"/>
     </w:p>
     <w:p>
       <w:pPr>
-        <w:pStyle w:val="FirstParagraph"/>
-      </w:pPr>
-      <w:r>
-        <w:t xml:space="preserve">The data can be loaded with the Running the source-code</w:t>
-      </w:r>
-      <w:r>
-        <w:t xml:space="preserve"> </w:t>
-      </w:r>
-      <w:r>
-        <w:t xml:space="preserve">“</w:t>
-      </w:r>
-      <w:r>
-        <w:t xml:space="preserve">Fetch_data_from_database.R</w:t>
-      </w:r>
-      <w:r>
-        <w:t xml:space="preserve">”</w:t>
-      </w:r>
-      <w:r>
-        <w:t xml:space="preserve">. This source code can be downloaded from the</w:t>
-      </w:r>
-      <w:r>
-        <w:t xml:space="preserve"> </w:t>
-      </w:r>
-      <w:hyperlink r:id="rId21">
-        <w:r>
-          <w:rPr>
-            <w:rStyle w:val="Hyperlink"/>
-          </w:rPr>
-          <w:t xml:space="preserve">git repo</w:t>
-        </w:r>
-      </w:hyperlink>
-      <w:r>
-        <w:t xml:space="preserve">. You can change the</w:t>
-      </w:r>
-      <w:r>
-        <w:t xml:space="preserve"> </w:t>
-      </w:r>
-      <w:r>
-        <w:rPr>
-          <w:b/>
-        </w:rPr>
-        <w:t xml:space="preserve">query</w:t>
-      </w:r>
-      <w:r>
-        <w:t xml:space="preserve"> </w:t>
-      </w:r>
-      <w:r>
-        <w:t xml:space="preserve">in the code to extract different information. The method to connect to MS-Access if described in</w:t>
-      </w:r>
-      <w:r>
-        <w:t xml:space="preserve"> </w:t>
-      </w:r>
-      <w:r>
-        <w:rPr>
-          <w:i/>
-          <w:b/>
-        </w:rPr>
-        <w:t xml:space="preserve">“</w:t>
-      </w:r>
-      <w:r>
-        <w:rPr>
-          <w:i/>
-          <w:b/>
-        </w:rPr>
-        <w:t xml:space="preserve">Connect_to_database_odbc.pdf</w:t>
-      </w:r>
-      <w:r>
-        <w:rPr>
-          <w:i/>
-          <w:b/>
-        </w:rPr>
-        <w:t xml:space="preserve">”</w:t>
-      </w:r>
-      <w:r>
-        <w:t xml:space="preserve">. For now I have extracted he information earlier and saved as CSV.</w:t>
-      </w:r>
+        <w:pStyle w:val="Heading3"/>
+      </w:pPr>
+      <w:bookmarkStart w:id="21" w:name="X83f3a79cd7a5e4c61f52758d0070ee0bcaa8479"/>
+      <w:r>
+        <w:t xml:space="preserve">Number of tigers and leopards in different capture mode.</w:t>
+      </w:r>
+      <w:bookmarkEnd w:id="21"/>
     </w:p>
     <w:p>
       <w:pPr>
-        <w:pStyle w:val="Heading3"/>
-      </w:pPr>
-      <w:bookmarkStart w:id="22" w:name="X3b8934b3526e2577f4c698ac7c48856a5be31d9"/>
-      <w:r>
-        <w:t xml:space="preserve">Number of tigers in different capture mode.</w:t>
-      </w:r>
-      <w:bookmarkEnd w:id="22"/>
-    </w:p>
-    <w:p>
-      <w:pPr>
         <w:pStyle w:val="FirstParagraph"/>
       </w:pPr>
       <w:r>
-        <w:t xml:space="preserve">The are total 25041 images belonging to 1749 individuals taken in 18 different sites. However, the images in the database consist of camera traps, photo from naturalist, dead tigers, pelted skin etc. The following graph provide reviw of this.</w:t>
+        <w:t xml:space="preserve">The are total 43781 images belonging to 3367 individuals taken in 20 different sites. Among these animals there are 25041 images for 1749 tigers and 18740 images belonging to 1618 leopards.</w:t>
+      </w:r>
+      <w:r>
+        <w:t xml:space="preserve"> </w:t>
+      </w:r>
+      <w:r>
+        <w:t xml:space="preserve">However, the images in the database consist of camera traps, photo from naturalist, dead tigers, pelted skin etc. The following graph provide summary of this.</w:t>
       </w:r>
     </w:p>
     <w:p>
@@ -193,7 +120,7 @@
                     </pic:cNvPicPr>
                   </pic:nvPicPr>
                   <pic:blipFill>
-                    <a:blip r:embed="rId23"/>
+                    <a:blip r:embed="rId22"/>
                     <a:stretch>
                       <a:fillRect/>
                     </a:stretch>
@@ -224,11 +151,11 @@
       <w:pPr>
         <w:pStyle w:val="Heading3"/>
       </w:pPr>
-      <w:bookmarkStart w:id="24" w:name="X08a982a232013a80326dda4e2968ee763bf531e"/>
+      <w:bookmarkStart w:id="23" w:name="X08a982a232013a80326dda4e2968ee763bf531e"/>
       <w:r>
         <w:t xml:space="preserve">Histrogram of number of image per individuals.</w:t>
       </w:r>
-      <w:bookmarkEnd w:id="24"/>
+      <w:bookmarkEnd w:id="23"/>
     </w:p>
     <w:p>
       <w:pPr>
@@ -244,10 +171,13 @@
         <w:rPr>
           <w:b/>
         </w:rPr>
-        <w:t xml:space="preserve">93</w:t>
-      </w:r>
-      <w:r>
-        <w:t xml:space="preserve">% of data is camera trap followed by photographed images which together makes</w:t>
+        <w:t xml:space="preserve">99%</w:t>
+      </w:r>
+      <w:r>
+        <w:t xml:space="preserve"> </w:t>
+      </w:r>
+      <w:r>
+        <w:t xml:space="preserve">leopard and</w:t>
       </w:r>
       <w:r>
         <w:t xml:space="preserve"> </w:t>
@@ -256,10 +186,13 @@
         <w:rPr>
           <w:b/>
         </w:rPr>
-        <w:t xml:space="preserve">95</w:t>
-      </w:r>
-      <w:r>
-        <w:t xml:space="preserve">% of total images. Therefore we will only be using the image that were capture using camera traps.</w:t>
+        <w:t xml:space="preserve">93%</w:t>
+      </w:r>
+      <w:r>
+        <w:t xml:space="preserve"> </w:t>
+      </w:r>
+      <w:r>
+        <w:t xml:space="preserve">Tigers images are from camera trap. Therefore we will only be using the image that were capture using camera traps.</w:t>
       </w:r>
     </w:p>
     <w:p>
@@ -282,7 +215,7 @@
                     </pic:cNvPicPr>
                   </pic:nvPicPr>
                   <pic:blipFill>
-                    <a:blip r:embed="rId25"/>
+                    <a:blip r:embed="rId24"/>
                     <a:stretch>
                       <a:fillRect/>
                     </a:stretch>
@@ -314,18 +247,18 @@
         <w:pStyle w:val="BodyText"/>
       </w:pPr>
       <w:r>
-        <w:t xml:space="preserve">Form the above graph it is clear that 934 individuals have 10 or less number of images. Moreover over 1336 out of 1442individuals fall in the range of less that 50 images.</w:t>
+        <w:t xml:space="preserve">Form the above graph it is clear that 1107 leopards and 933 tigers have 10 or less number of images. Moreover over 1443 out of 1525 leopards and 1335 out of 1441 tigers indivduals fall in the range of less that 50 images.</w:t>
       </w:r>
     </w:p>
     <w:p>
       <w:pPr>
         <w:pStyle w:val="Heading3"/>
       </w:pPr>
-      <w:bookmarkStart w:id="26" w:name="Xb375def6b82f21996a22c7600eed636a0d2f19d"/>
+      <w:bookmarkStart w:id="25" w:name="Xb375def6b82f21996a22c7600eed636a0d2f19d"/>
       <w:r>
         <w:t xml:space="preserve">Number of camera trap images on different flanks</w:t>
       </w:r>
-      <w:bookmarkEnd w:id="26"/>
+      <w:bookmarkEnd w:id="25"/>
     </w:p>
     <w:p>
       <w:pPr>
@@ -350,6 +283,67 @@
                 <pic:pic>
                   <pic:nvPicPr>
                     <pic:cNvPr descr="Descriptive_stat_of_tiger_files/figure-docx/flanks%20plot-1.png" id="0" name="Picture"/>
+                    <pic:cNvPicPr>
+                      <a:picLocks noChangeArrowheads="1" noChangeAspect="1"/>
+                    </pic:cNvPicPr>
+                  </pic:nvPicPr>
+                  <pic:blipFill>
+                    <a:blip r:embed="rId26"/>
+                    <a:stretch>
+                      <a:fillRect/>
+                    </a:stretch>
+                  </pic:blipFill>
+                  <pic:spPr bwMode="auto">
+                    <a:xfrm>
+                      <a:off x="0" y="0"/>
+                      <a:ext cx="4620126" cy="3696101"/>
+                    </a:xfrm>
+                    <a:prstGeom prst="rect">
+                      <a:avLst/>
+                    </a:prstGeom>
+                    <a:noFill/>
+                    <a:ln w="9525">
+                      <a:noFill/>
+                      <a:headEnd/>
+                      <a:tailEnd/>
+                    </a:ln>
+                  </pic:spPr>
+                </pic:pic>
+              </a:graphicData>
+            </a:graphic>
+          </wp:inline>
+        </w:drawing>
+      </w:r>
+      <w:r>
+        <w:t xml:space="preserve"> </w:t>
+      </w:r>
+      <w:r>
+        <w:t xml:space="preserve">### Camera trap images at different times of the day</w:t>
+      </w:r>
+    </w:p>
+    <w:p>
+      <w:pPr>
+        <w:pStyle w:val="BodyText"/>
+      </w:pPr>
+      <w:r>
+        <w:t xml:space="preserve">As from the discussion it was clear that night and day image was important in classification of the image. It is also important which training the network</w:t>
+      </w:r>
+    </w:p>
+    <w:p>
+      <w:pPr>
+        <w:pStyle w:val="BodyText"/>
+      </w:pPr>
+      <w:r>
+        <w:drawing>
+          <wp:inline>
+            <wp:extent cx="4620126" cy="3696101"/>
+            <wp:effectExtent b="0" l="0" r="0" t="0"/>
+            <wp:docPr descr="" title="" id="1" name="Picture"/>
+            <a:graphic>
+              <a:graphicData uri="http://schemas.openxmlformats.org/drawingml/2006/picture">
+                <pic:pic>
+                  <pic:nvPicPr>
+                    <pic:cNvPr descr="Descriptive_stat_of_tiger_files/figure-docx/traing%20with%20time-1.png" id="0" name="Picture"/>
                     <pic:cNvPicPr>
                       <a:picLocks noChangeArrowheads="1" noChangeAspect="1"/>
                     </pic:cNvPicPr>
@@ -385,20 +379,22 @@
         <w:t xml:space="preserve"> </w:t>
       </w:r>
       <w:r>
-        <w:t xml:space="preserve">### Camera trap images at different times of the day</w:t>
+        <w:t xml:space="preserve">The discrpency in the total number of image in above graph and the first graps is due to fact that for some camera trap images the timing are missing. To be exact, there are 57 camera trap images that do not have time associated with it</w:t>
       </w:r>
     </w:p>
     <w:p>
       <w:pPr>
-        <w:pStyle w:val="BodyText"/>
-      </w:pPr>
-      <w:r>
-        <w:t xml:space="preserve">As from the discussion it was clear that night and day image was important in classification of the image. It is also important which training the network</w:t>
-      </w:r>
+        <w:pStyle w:val="Heading3"/>
+      </w:pPr>
+      <w:bookmarkStart w:id="28" w:name="images-and-individual-at-diffrent-sites"/>
+      <w:r>
+        <w:t xml:space="preserve">Images and individual at diffrent sites</w:t>
+      </w:r>
+      <w:bookmarkEnd w:id="28"/>
     </w:p>
     <w:p>
       <w:pPr>
-        <w:pStyle w:val="BodyText"/>
+        <w:pStyle w:val="FirstParagraph"/>
       </w:pPr>
       <w:r>
         <w:drawing>
@@ -410,13 +406,13 @@
               <a:graphicData uri="http://schemas.openxmlformats.org/drawingml/2006/picture">
                 <pic:pic>
                   <pic:nvPicPr>
-                    <pic:cNvPr descr="Descriptive_stat_of_tiger_files/figure-docx/traing%20with%20time-1.png" id="0" name="Picture"/>
+                    <pic:cNvPr descr="Descriptive_stat_of_tiger_files/figure-docx/diffrent%20sites-1.png" id="0" name="Picture"/>
                     <pic:cNvPicPr>
                       <a:picLocks noChangeArrowheads="1" noChangeAspect="1"/>
                     </pic:cNvPicPr>
                   </pic:nvPicPr>
                   <pic:blipFill>
-                    <a:blip r:embed="rId28"/>
+                    <a:blip r:embed="rId29"/>
                     <a:stretch>
                       <a:fillRect/>
                     </a:stretch>
@@ -445,59 +441,10 @@
     </w:p>
     <w:p>
       <w:pPr>
-        <w:pStyle w:val="Heading3"/>
-      </w:pPr>
-      <w:bookmarkStart w:id="29" w:name="images-and-individual-at-diffrent-sites"/>
-      <w:r>
-        <w:t xml:space="preserve">Images and individual at diffrent sites</w:t>
-      </w:r>
-      <w:bookmarkEnd w:id="29"/>
-    </w:p>
-    <w:p>
-      <w:pPr>
-        <w:pStyle w:val="FirstParagraph"/>
-      </w:pPr>
-      <w:r>
-        <w:drawing>
-          <wp:inline>
-            <wp:extent cx="4620126" cy="3696101"/>
-            <wp:effectExtent b="0" l="0" r="0" t="0"/>
-            <wp:docPr descr="" title="" id="1" name="Picture"/>
-            <a:graphic>
-              <a:graphicData uri="http://schemas.openxmlformats.org/drawingml/2006/picture">
-                <pic:pic>
-                  <pic:nvPicPr>
-                    <pic:cNvPr descr="Descriptive_stat_of_tiger_files/figure-docx/diffrent%20sites-1.png" id="0" name="Picture"/>
-                    <pic:cNvPicPr>
-                      <a:picLocks noChangeArrowheads="1" noChangeAspect="1"/>
-                    </pic:cNvPicPr>
-                  </pic:nvPicPr>
-                  <pic:blipFill>
-                    <a:blip r:embed="rId30"/>
-                    <a:stretch>
-                      <a:fillRect/>
-                    </a:stretch>
-                  </pic:blipFill>
-                  <pic:spPr bwMode="auto">
-                    <a:xfrm>
-                      <a:off x="0" y="0"/>
-                      <a:ext cx="4620126" cy="3696101"/>
-                    </a:xfrm>
-                    <a:prstGeom prst="rect">
-                      <a:avLst/>
-                    </a:prstGeom>
-                    <a:noFill/>
-                    <a:ln w="9525">
-                      <a:noFill/>
-                      <a:headEnd/>
-                      <a:tailEnd/>
-                    </a:ln>
-                  </pic:spPr>
-                </pic:pic>
-              </a:graphicData>
-            </a:graphic>
-          </wp:inline>
-        </w:drawing>
+        <w:pStyle w:val="TableCaption"/>
+      </w:pPr>
+      <w:r>
+        <w:t xml:space="preserve">Tiger images</w:t>
       </w:r>
     </w:p>
     <w:tbl>
@@ -505,6 +452,7 @@
         <w:tblStyle w:val="Table"/>
         <w:tblW w:type="pct" w:w="0.0"/>
         <w:tblLook w:firstRow="1"/>
+        <w:tblCaption w:val="Tiger images"/>
       </w:tblPr>
       <w:tblGrid/>
       <w:tr>
@@ -518,7 +466,15 @@
             </w:tcBorders>
             <w:vAlign w:val="bottom"/>
           </w:tcPr>
-          <w:p/>
+          <w:p>
+            <w:pPr>
+              <w:pStyle w:val="Compact"/>
+              <w:jc w:val="left"/>
+            </w:pPr>
+            <w:r>
+              <w:t xml:space="preserve">Camera trapsites</w:t>
+            </w:r>
+          </w:p>
         </w:tc>
         <w:tc>
           <w:tcPr>
@@ -533,7 +489,7 @@
               <w:jc w:val="left"/>
             </w:pPr>
             <w:r>
-              <w:t xml:space="preserve">Camera trapsites</w:t>
+              <w:t xml:space="preserve">Speceis</w:t>
             </w:r>
           </w:p>
         </w:tc>
@@ -580,17 +536,6 @@
               <w:jc w:val="left"/>
             </w:pPr>
             <w:r>
-              <w:t xml:space="preserve">9</w:t>
-            </w:r>
-          </w:p>
-        </w:tc>
-        <w:tc>
-          <w:p>
-            <w:pPr>
-              <w:pStyle w:val="Compact"/>
-              <w:jc w:val="left"/>
-            </w:pPr>
-            <w:r>
               <w:t xml:space="preserve">Nagarahole</w:t>
             </w:r>
           </w:p>
@@ -599,21 +544,32 @@
           <w:p>
             <w:pPr>
               <w:pStyle w:val="Compact"/>
-              <w:jc w:val="right"/>
-            </w:pPr>
-            <w:r>
-              <w:t xml:space="preserve">8233</w:t>
-            </w:r>
-          </w:p>
-        </w:tc>
-        <w:tc>
-          <w:p>
-            <w:pPr>
-              <w:pStyle w:val="Compact"/>
-              <w:jc w:val="right"/>
-            </w:pPr>
-            <w:r>
-              <w:t xml:space="preserve">534</w:t>
+              <w:jc w:val="left"/>
+            </w:pPr>
+            <w:r>
+              <w:t xml:space="preserve">Tiger</w:t>
+            </w:r>
+          </w:p>
+        </w:tc>
+        <w:tc>
+          <w:p>
+            <w:pPr>
+              <w:pStyle w:val="Compact"/>
+              <w:jc w:val="right"/>
+            </w:pPr>
+            <w:r>
+              <w:t xml:space="preserve">8201</w:t>
+            </w:r>
+          </w:p>
+        </w:tc>
+        <w:tc>
+          <w:p>
+            <w:pPr>
+              <w:pStyle w:val="Compact"/>
+              <w:jc w:val="right"/>
+            </w:pPr>
+            <w:r>
+              <w:t xml:space="preserve">531</w:t>
             </w:r>
           </w:p>
         </w:tc>
@@ -626,18 +582,18 @@
               <w:jc w:val="left"/>
             </w:pPr>
             <w:r>
-              <w:t xml:space="preserve">2</w:t>
-            </w:r>
-          </w:p>
-        </w:tc>
-        <w:tc>
-          <w:p>
-            <w:pPr>
-              <w:pStyle w:val="Compact"/>
-              <w:jc w:val="left"/>
-            </w:pPr>
-            <w:r>
               <w:t xml:space="preserve">Bandipur</w:t>
+            </w:r>
+          </w:p>
+        </w:tc>
+        <w:tc>
+          <w:p>
+            <w:pPr>
+              <w:pStyle w:val="Compact"/>
+              <w:jc w:val="left"/>
+            </w:pPr>
+            <w:r>
+              <w:t xml:space="preserve">Tiger</w:t>
             </w:r>
           </w:p>
         </w:tc>
@@ -672,17 +628,6 @@
               <w:jc w:val="left"/>
             </w:pPr>
             <w:r>
-              <w:t xml:space="preserve">3</w:t>
-            </w:r>
-          </w:p>
-        </w:tc>
-        <w:tc>
-          <w:p>
-            <w:pPr>
-              <w:pStyle w:val="Compact"/>
-              <w:jc w:val="left"/>
-            </w:pPr>
-            <w:r>
               <w:t xml:space="preserve">Bhadra</w:t>
             </w:r>
           </w:p>
@@ -691,10 +636,21 @@
           <w:p>
             <w:pPr>
               <w:pStyle w:val="Compact"/>
-              <w:jc w:val="right"/>
-            </w:pPr>
-            <w:r>
-              <w:t xml:space="preserve">2869</w:t>
+              <w:jc w:val="left"/>
+            </w:pPr>
+            <w:r>
+              <w:t xml:space="preserve">Tiger</w:t>
+            </w:r>
+          </w:p>
+        </w:tc>
+        <w:tc>
+          <w:p>
+            <w:pPr>
+              <w:pStyle w:val="Compact"/>
+              <w:jc w:val="right"/>
+            </w:pPr>
+            <w:r>
+              <w:t xml:space="preserve">2863</w:t>
             </w:r>
           </w:p>
         </w:tc>
@@ -718,18 +674,18 @@
               <w:jc w:val="left"/>
             </w:pPr>
             <w:r>
-              <w:t xml:space="preserve">11</w:t>
-            </w:r>
-          </w:p>
-        </w:tc>
-        <w:tc>
-          <w:p>
-            <w:pPr>
-              <w:pStyle w:val="Compact"/>
-              <w:jc w:val="left"/>
-            </w:pPr>
-            <w:r>
               <w:t xml:space="preserve">Wayanad</w:t>
+            </w:r>
+          </w:p>
+        </w:tc>
+        <w:tc>
+          <w:p>
+            <w:pPr>
+              <w:pStyle w:val="Compact"/>
+              <w:jc w:val="left"/>
+            </w:pPr>
+            <w:r>
+              <w:t xml:space="preserve">Tiger</w:t>
             </w:r>
           </w:p>
         </w:tc>
@@ -764,18 +720,18 @@
               <w:jc w:val="left"/>
             </w:pPr>
             <w:r>
-              <w:t xml:space="preserve">4</w:t>
-            </w:r>
-          </w:p>
-        </w:tc>
-        <w:tc>
-          <w:p>
-            <w:pPr>
-              <w:pStyle w:val="Compact"/>
-              <w:jc w:val="left"/>
-            </w:pPr>
-            <w:r>
               <w:t xml:space="preserve">BiligiriRT</w:t>
+            </w:r>
+          </w:p>
+        </w:tc>
+        <w:tc>
+          <w:p>
+            <w:pPr>
+              <w:pStyle w:val="Compact"/>
+              <w:jc w:val="left"/>
+            </w:pPr>
+            <w:r>
+              <w:t xml:space="preserve">Tiger</w:t>
             </w:r>
           </w:p>
         </w:tc>
@@ -810,18 +766,18 @@
               <w:jc w:val="left"/>
             </w:pPr>
             <w:r>
-              <w:t xml:space="preserve">10</w:t>
-            </w:r>
-          </w:p>
-        </w:tc>
-        <w:tc>
-          <w:p>
-            <w:pPr>
-              <w:pStyle w:val="Compact"/>
-              <w:jc w:val="left"/>
-            </w:pPr>
-            <w:r>
               <w:t xml:space="preserve">Pench(Mah)</w:t>
+            </w:r>
+          </w:p>
+        </w:tc>
+        <w:tc>
+          <w:p>
+            <w:pPr>
+              <w:pStyle w:val="Compact"/>
+              <w:jc w:val="left"/>
+            </w:pPr>
+            <w:r>
+              <w:t xml:space="preserve">Tiger</w:t>
             </w:r>
           </w:p>
         </w:tc>
@@ -856,18 +812,18 @@
               <w:jc w:val="left"/>
             </w:pPr>
             <w:r>
-              <w:t xml:space="preserve">1</w:t>
-            </w:r>
-          </w:p>
-        </w:tc>
-        <w:tc>
-          <w:p>
-            <w:pPr>
-              <w:pStyle w:val="Compact"/>
-              <w:jc w:val="left"/>
-            </w:pPr>
-            <w:r>
               <w:t xml:space="preserve">Anshi-Dandeli</w:t>
+            </w:r>
+          </w:p>
+        </w:tc>
+        <w:tc>
+          <w:p>
+            <w:pPr>
+              <w:pStyle w:val="Compact"/>
+              <w:jc w:val="left"/>
+            </w:pPr>
+            <w:r>
+              <w:t xml:space="preserve">Tiger</w:t>
             </w:r>
           </w:p>
         </w:tc>
@@ -902,18 +858,18 @@
               <w:jc w:val="left"/>
             </w:pPr>
             <w:r>
-              <w:t xml:space="preserve">7</w:t>
-            </w:r>
-          </w:p>
-        </w:tc>
-        <w:tc>
-          <w:p>
-            <w:pPr>
-              <w:pStyle w:val="Compact"/>
-              <w:jc w:val="left"/>
-            </w:pPr>
-            <w:r>
               <w:t xml:space="preserve">Kudremukh</w:t>
+            </w:r>
+          </w:p>
+        </w:tc>
+        <w:tc>
+          <w:p>
+            <w:pPr>
+              <w:pStyle w:val="Compact"/>
+              <w:jc w:val="left"/>
+            </w:pPr>
+            <w:r>
+              <w:t xml:space="preserve">Tiger</w:t>
             </w:r>
           </w:p>
         </w:tc>
@@ -948,18 +904,18 @@
               <w:jc w:val="left"/>
             </w:pPr>
             <w:r>
-              <w:t xml:space="preserve">5</w:t>
-            </w:r>
-          </w:p>
-        </w:tc>
-        <w:tc>
-          <w:p>
-            <w:pPr>
-              <w:pStyle w:val="Compact"/>
-              <w:jc w:val="left"/>
-            </w:pPr>
-            <w:r>
               <w:t xml:space="preserve">CauveryMM</w:t>
+            </w:r>
+          </w:p>
+        </w:tc>
+        <w:tc>
+          <w:p>
+            <w:pPr>
+              <w:pStyle w:val="Compact"/>
+              <w:jc w:val="left"/>
+            </w:pPr>
+            <w:r>
+              <w:t xml:space="preserve">Tiger</w:t>
             </w:r>
           </w:p>
         </w:tc>
@@ -994,18 +950,18 @@
               <w:jc w:val="left"/>
             </w:pPr>
             <w:r>
-              <w:t xml:space="preserve">8</w:t>
-            </w:r>
-          </w:p>
-        </w:tc>
-        <w:tc>
-          <w:p>
-            <w:pPr>
-              <w:pStyle w:val="Compact"/>
-              <w:jc w:val="left"/>
-            </w:pPr>
-            <w:r>
               <w:t xml:space="preserve">Mhadei</w:t>
+            </w:r>
+          </w:p>
+        </w:tc>
+        <w:tc>
+          <w:p>
+            <w:pPr>
+              <w:pStyle w:val="Compact"/>
+              <w:jc w:val="left"/>
+            </w:pPr>
+            <w:r>
+              <w:t xml:space="preserve">Tiger</w:t>
             </w:r>
           </w:p>
         </w:tc>
@@ -1040,18 +996,18 @@
               <w:jc w:val="left"/>
             </w:pPr>
             <w:r>
-              <w:t xml:space="preserve">6</w:t>
-            </w:r>
-          </w:p>
-        </w:tc>
-        <w:tc>
-          <w:p>
-            <w:pPr>
-              <w:pStyle w:val="Compact"/>
-              <w:jc w:val="left"/>
-            </w:pPr>
-            <w:r>
               <w:t xml:space="preserve">Goa</w:t>
+            </w:r>
+          </w:p>
+        </w:tc>
+        <w:tc>
+          <w:p>
+            <w:pPr>
+              <w:pStyle w:val="Compact"/>
+              <w:jc w:val="left"/>
+            </w:pPr>
+            <w:r>
+              <w:t xml:space="preserve">Tiger</w:t>
             </w:r>
           </w:p>
         </w:tc>
@@ -1081,10 +1037,606 @@
     </w:tbl>
     <w:p>
       <w:pPr>
+        <w:pStyle w:val="TableCaption"/>
+      </w:pPr>
+      <w:r>
+        <w:t xml:space="preserve">Leopard images</w:t>
+      </w:r>
+    </w:p>
+    <w:tbl>
+      <w:tblPr>
+        <w:tblStyle w:val="Table"/>
+        <w:tblW w:type="pct" w:w="0.0"/>
+        <w:tblLook w:firstRow="1"/>
+        <w:tblCaption w:val="Leopard images"/>
+      </w:tblPr>
+      <w:tblGrid/>
+      <w:tr>
+        <w:trPr>
+          <w:cnfStyle w:firstRow="1"/>
+        </w:trPr>
+        <w:tc>
+          <w:tcPr>
+            <w:tcBorders>
+              <w:bottom w:val="single"/>
+            </w:tcBorders>
+            <w:vAlign w:val="bottom"/>
+          </w:tcPr>
+          <w:p>
+            <w:pPr>
+              <w:pStyle w:val="Compact"/>
+              <w:jc w:val="left"/>
+            </w:pPr>
+            <w:r>
+              <w:t xml:space="preserve">Camera trapsites</w:t>
+            </w:r>
+          </w:p>
+        </w:tc>
+        <w:tc>
+          <w:tcPr>
+            <w:tcBorders>
+              <w:bottom w:val="single"/>
+            </w:tcBorders>
+            <w:vAlign w:val="bottom"/>
+          </w:tcPr>
+          <w:p>
+            <w:pPr>
+              <w:pStyle w:val="Compact"/>
+              <w:jc w:val="left"/>
+            </w:pPr>
+            <w:r>
+              <w:t xml:space="preserve">Speceis</w:t>
+            </w:r>
+          </w:p>
+        </w:tc>
+        <w:tc>
+          <w:tcPr>
+            <w:tcBorders>
+              <w:bottom w:val="single"/>
+            </w:tcBorders>
+            <w:vAlign w:val="bottom"/>
+          </w:tcPr>
+          <w:p>
+            <w:pPr>
+              <w:pStyle w:val="Compact"/>
+              <w:jc w:val="right"/>
+            </w:pPr>
+            <w:r>
+              <w:t xml:space="preserve">number of images</w:t>
+            </w:r>
+          </w:p>
+        </w:tc>
+        <w:tc>
+          <w:tcPr>
+            <w:tcBorders>
+              <w:bottom w:val="single"/>
+            </w:tcBorders>
+            <w:vAlign w:val="bottom"/>
+          </w:tcPr>
+          <w:p>
+            <w:pPr>
+              <w:pStyle w:val="Compact"/>
+              <w:jc w:val="right"/>
+            </w:pPr>
+            <w:r>
+              <w:t xml:space="preserve">number of individuals</w:t>
+            </w:r>
+          </w:p>
+        </w:tc>
+      </w:tr>
+      <w:tr>
+        <w:tc>
+          <w:p>
+            <w:pPr>
+              <w:pStyle w:val="Compact"/>
+              <w:jc w:val="left"/>
+            </w:pPr>
+            <w:r>
+              <w:t xml:space="preserve">Bandipur</w:t>
+            </w:r>
+          </w:p>
+        </w:tc>
+        <w:tc>
+          <w:p>
+            <w:pPr>
+              <w:pStyle w:val="Compact"/>
+              <w:jc w:val="left"/>
+            </w:pPr>
+            <w:r>
+              <w:t xml:space="preserve">Leopard</w:t>
+            </w:r>
+          </w:p>
+        </w:tc>
+        <w:tc>
+          <w:p>
+            <w:pPr>
+              <w:pStyle w:val="Compact"/>
+              <w:jc w:val="right"/>
+            </w:pPr>
+            <w:r>
+              <w:t xml:space="preserve">5103</w:t>
+            </w:r>
+          </w:p>
+        </w:tc>
+        <w:tc>
+          <w:p>
+            <w:pPr>
+              <w:pStyle w:val="Compact"/>
+              <w:jc w:val="right"/>
+            </w:pPr>
+            <w:r>
+              <w:t xml:space="preserve">370</w:t>
+            </w:r>
+          </w:p>
+        </w:tc>
+      </w:tr>
+      <w:tr>
+        <w:tc>
+          <w:p>
+            <w:pPr>
+              <w:pStyle w:val="Compact"/>
+              <w:jc w:val="left"/>
+            </w:pPr>
+            <w:r>
+              <w:t xml:space="preserve">Bhadra</w:t>
+            </w:r>
+          </w:p>
+        </w:tc>
+        <w:tc>
+          <w:p>
+            <w:pPr>
+              <w:pStyle w:val="Compact"/>
+              <w:jc w:val="left"/>
+            </w:pPr>
+            <w:r>
+              <w:t xml:space="preserve">Leopard</w:t>
+            </w:r>
+          </w:p>
+        </w:tc>
+        <w:tc>
+          <w:p>
+            <w:pPr>
+              <w:pStyle w:val="Compact"/>
+              <w:jc w:val="right"/>
+            </w:pPr>
+            <w:r>
+              <w:t xml:space="preserve">4865</w:t>
+            </w:r>
+          </w:p>
+        </w:tc>
+        <w:tc>
+          <w:p>
+            <w:pPr>
+              <w:pStyle w:val="Compact"/>
+              <w:jc w:val="right"/>
+            </w:pPr>
+            <w:r>
+              <w:t xml:space="preserve">251</w:t>
+            </w:r>
+          </w:p>
+        </w:tc>
+      </w:tr>
+      <w:tr>
+        <w:tc>
+          <w:p>
+            <w:pPr>
+              <w:pStyle w:val="Compact"/>
+              <w:jc w:val="left"/>
+            </w:pPr>
+            <w:r>
+              <w:t xml:space="preserve">Nagarahole</w:t>
+            </w:r>
+          </w:p>
+        </w:tc>
+        <w:tc>
+          <w:p>
+            <w:pPr>
+              <w:pStyle w:val="Compact"/>
+              <w:jc w:val="left"/>
+            </w:pPr>
+            <w:r>
+              <w:t xml:space="preserve">Leopard</w:t>
+            </w:r>
+          </w:p>
+        </w:tc>
+        <w:tc>
+          <w:p>
+            <w:pPr>
+              <w:pStyle w:val="Compact"/>
+              <w:jc w:val="right"/>
+            </w:pPr>
+            <w:r>
+              <w:t xml:space="preserve">4818</w:t>
+            </w:r>
+          </w:p>
+        </w:tc>
+        <w:tc>
+          <w:p>
+            <w:pPr>
+              <w:pStyle w:val="Compact"/>
+              <w:jc w:val="right"/>
+            </w:pPr>
+            <w:r>
+              <w:t xml:space="preserve">375</w:t>
+            </w:r>
+          </w:p>
+        </w:tc>
+      </w:tr>
+      <w:tr>
+        <w:tc>
+          <w:p>
+            <w:pPr>
+              <w:pStyle w:val="Compact"/>
+              <w:jc w:val="left"/>
+            </w:pPr>
+            <w:r>
+              <w:t xml:space="preserve">Wayanad</w:t>
+            </w:r>
+          </w:p>
+        </w:tc>
+        <w:tc>
+          <w:p>
+            <w:pPr>
+              <w:pStyle w:val="Compact"/>
+              <w:jc w:val="left"/>
+            </w:pPr>
+            <w:r>
+              <w:t xml:space="preserve">Leopard</w:t>
+            </w:r>
+          </w:p>
+        </w:tc>
+        <w:tc>
+          <w:p>
+            <w:pPr>
+              <w:pStyle w:val="Compact"/>
+              <w:jc w:val="right"/>
+            </w:pPr>
+            <w:r>
+              <w:t xml:space="preserve">1024</w:t>
+            </w:r>
+          </w:p>
+        </w:tc>
+        <w:tc>
+          <w:p>
+            <w:pPr>
+              <w:pStyle w:val="Compact"/>
+              <w:jc w:val="right"/>
+            </w:pPr>
+            <w:r>
+              <w:t xml:space="preserve">117</w:t>
+            </w:r>
+          </w:p>
+        </w:tc>
+      </w:tr>
+      <w:tr>
+        <w:tc>
+          <w:p>
+            <w:pPr>
+              <w:pStyle w:val="Compact"/>
+              <w:jc w:val="left"/>
+            </w:pPr>
+            <w:r>
+              <w:t xml:space="preserve">Anshi-Dandeli</w:t>
+            </w:r>
+          </w:p>
+        </w:tc>
+        <w:tc>
+          <w:p>
+            <w:pPr>
+              <w:pStyle w:val="Compact"/>
+              <w:jc w:val="left"/>
+            </w:pPr>
+            <w:r>
+              <w:t xml:space="preserve">Leopard</w:t>
+            </w:r>
+          </w:p>
+        </w:tc>
+        <w:tc>
+          <w:p>
+            <w:pPr>
+              <w:pStyle w:val="Compact"/>
+              <w:jc w:val="right"/>
+            </w:pPr>
+            <w:r>
+              <w:t xml:space="preserve">872</w:t>
+            </w:r>
+          </w:p>
+        </w:tc>
+        <w:tc>
+          <w:p>
+            <w:pPr>
+              <w:pStyle w:val="Compact"/>
+              <w:jc w:val="right"/>
+            </w:pPr>
+            <w:r>
+              <w:t xml:space="preserve">265</w:t>
+            </w:r>
+          </w:p>
+        </w:tc>
+      </w:tr>
+      <w:tr>
+        <w:tc>
+          <w:p>
+            <w:pPr>
+              <w:pStyle w:val="Compact"/>
+              <w:jc w:val="left"/>
+            </w:pPr>
+            <w:r>
+              <w:t xml:space="preserve">Kudremukh</w:t>
+            </w:r>
+          </w:p>
+        </w:tc>
+        <w:tc>
+          <w:p>
+            <w:pPr>
+              <w:pStyle w:val="Compact"/>
+              <w:jc w:val="left"/>
+            </w:pPr>
+            <w:r>
+              <w:t xml:space="preserve">Leopard</w:t>
+            </w:r>
+          </w:p>
+        </w:tc>
+        <w:tc>
+          <w:p>
+            <w:pPr>
+              <w:pStyle w:val="Compact"/>
+              <w:jc w:val="right"/>
+            </w:pPr>
+            <w:r>
+              <w:t xml:space="preserve">793</w:t>
+            </w:r>
+          </w:p>
+        </w:tc>
+        <w:tc>
+          <w:p>
+            <w:pPr>
+              <w:pStyle w:val="Compact"/>
+              <w:jc w:val="right"/>
+            </w:pPr>
+            <w:r>
+              <w:t xml:space="preserve">47</w:t>
+            </w:r>
+          </w:p>
+        </w:tc>
+      </w:tr>
+      <w:tr>
+        <w:tc>
+          <w:p>
+            <w:pPr>
+              <w:pStyle w:val="Compact"/>
+              <w:jc w:val="left"/>
+            </w:pPr>
+            <w:r>
+              <w:t xml:space="preserve">BiligiriRT</w:t>
+            </w:r>
+          </w:p>
+        </w:tc>
+        <w:tc>
+          <w:p>
+            <w:pPr>
+              <w:pStyle w:val="Compact"/>
+              <w:jc w:val="left"/>
+            </w:pPr>
+            <w:r>
+              <w:t xml:space="preserve">Leopard</w:t>
+            </w:r>
+          </w:p>
+        </w:tc>
+        <w:tc>
+          <w:p>
+            <w:pPr>
+              <w:pStyle w:val="Compact"/>
+              <w:jc w:val="right"/>
+            </w:pPr>
+            <w:r>
+              <w:t xml:space="preserve">638</w:t>
+            </w:r>
+          </w:p>
+        </w:tc>
+        <w:tc>
+          <w:p>
+            <w:pPr>
+              <w:pStyle w:val="Compact"/>
+              <w:jc w:val="right"/>
+            </w:pPr>
+            <w:r>
+              <w:t xml:space="preserve">69</w:t>
+            </w:r>
+          </w:p>
+        </w:tc>
+      </w:tr>
+      <w:tr>
+        <w:tc>
+          <w:p>
+            <w:pPr>
+              <w:pStyle w:val="Compact"/>
+              <w:jc w:val="left"/>
+            </w:pPr>
+            <w:r>
+              <w:t xml:space="preserve">CauveryMM</w:t>
+            </w:r>
+          </w:p>
+        </w:tc>
+        <w:tc>
+          <w:p>
+            <w:pPr>
+              <w:pStyle w:val="Compact"/>
+              <w:jc w:val="left"/>
+            </w:pPr>
+            <w:r>
+              <w:t xml:space="preserve">Leopard</w:t>
+            </w:r>
+          </w:p>
+        </w:tc>
+        <w:tc>
+          <w:p>
+            <w:pPr>
+              <w:pStyle w:val="Compact"/>
+              <w:jc w:val="right"/>
+            </w:pPr>
+            <w:r>
+              <w:t xml:space="preserve">332</w:t>
+            </w:r>
+          </w:p>
+        </w:tc>
+        <w:tc>
+          <w:p>
+            <w:pPr>
+              <w:pStyle w:val="Compact"/>
+              <w:jc w:val="right"/>
+            </w:pPr>
+            <w:r>
+              <w:t xml:space="preserve">62</w:t>
+            </w:r>
+          </w:p>
+        </w:tc>
+      </w:tr>
+      <w:tr>
+        <w:tc>
+          <w:p>
+            <w:pPr>
+              <w:pStyle w:val="Compact"/>
+              <w:jc w:val="left"/>
+            </w:pPr>
+            <w:r>
+              <w:t xml:space="preserve">Goa</w:t>
+            </w:r>
+          </w:p>
+        </w:tc>
+        <w:tc>
+          <w:p>
+            <w:pPr>
+              <w:pStyle w:val="Compact"/>
+              <w:jc w:val="left"/>
+            </w:pPr>
+            <w:r>
+              <w:t xml:space="preserve">Leopard</w:t>
+            </w:r>
+          </w:p>
+        </w:tc>
+        <w:tc>
+          <w:p>
+            <w:pPr>
+              <w:pStyle w:val="Compact"/>
+              <w:jc w:val="right"/>
+            </w:pPr>
+            <w:r>
+              <w:t xml:space="preserve">36</w:t>
+            </w:r>
+          </w:p>
+        </w:tc>
+        <w:tc>
+          <w:p>
+            <w:pPr>
+              <w:pStyle w:val="Compact"/>
+              <w:jc w:val="right"/>
+            </w:pPr>
+            <w:r>
+              <w:t xml:space="preserve">17</w:t>
+            </w:r>
+          </w:p>
+        </w:tc>
+      </w:tr>
+      <w:tr>
+        <w:tc>
+          <w:p>
+            <w:pPr>
+              <w:pStyle w:val="Compact"/>
+              <w:jc w:val="left"/>
+            </w:pPr>
+            <w:r>
+              <w:t xml:space="preserve">Pench(Mah)</w:t>
+            </w:r>
+          </w:p>
+        </w:tc>
+        <w:tc>
+          <w:p>
+            <w:pPr>
+              <w:pStyle w:val="Compact"/>
+              <w:jc w:val="left"/>
+            </w:pPr>
+            <w:r>
+              <w:t xml:space="preserve">Leopard</w:t>
+            </w:r>
+          </w:p>
+        </w:tc>
+        <w:tc>
+          <w:p>
+            <w:pPr>
+              <w:pStyle w:val="Compact"/>
+              <w:jc w:val="right"/>
+            </w:pPr>
+            <w:r>
+              <w:t xml:space="preserve">17</w:t>
+            </w:r>
+          </w:p>
+        </w:tc>
+        <w:tc>
+          <w:p>
+            <w:pPr>
+              <w:pStyle w:val="Compact"/>
+              <w:jc w:val="right"/>
+            </w:pPr>
+            <w:r>
+              <w:t xml:space="preserve">4</w:t>
+            </w:r>
+          </w:p>
+        </w:tc>
+      </w:tr>
+      <w:tr>
+        <w:tc>
+          <w:p>
+            <w:pPr>
+              <w:pStyle w:val="Compact"/>
+              <w:jc w:val="left"/>
+            </w:pPr>
+            <w:r>
+              <w:t xml:space="preserve">Tithimathi</w:t>
+            </w:r>
+          </w:p>
+        </w:tc>
+        <w:tc>
+          <w:p>
+            <w:pPr>
+              <w:pStyle w:val="Compact"/>
+              <w:jc w:val="left"/>
+            </w:pPr>
+            <w:r>
+              <w:t xml:space="preserve">Leopard</w:t>
+            </w:r>
+          </w:p>
+        </w:tc>
+        <w:tc>
+          <w:p>
+            <w:pPr>
+              <w:pStyle w:val="Compact"/>
+              <w:jc w:val="right"/>
+            </w:pPr>
+            <w:r>
+              <w:t xml:space="preserve">7</w:t>
+            </w:r>
+          </w:p>
+        </w:tc>
+        <w:tc>
+          <w:p>
+            <w:pPr>
+              <w:pStyle w:val="Compact"/>
+              <w:jc w:val="right"/>
+            </w:pPr>
+            <w:r>
+              <w:t xml:space="preserve">2</w:t>
+            </w:r>
+          </w:p>
+        </w:tc>
+      </w:tr>
+    </w:tbl>
+    <w:p>
+      <w:pPr>
         <w:pStyle w:val="BodyText"/>
       </w:pPr>
       <w:r>
-        <w:t xml:space="preserve">The final out come from the data is that most of the TIGERS individuals have 1-10 pics, while most of the images are from camera trap data.</w:t>
+        <w:t xml:space="preserve">The final out come from the data is that most of the individuals have 1-10 pictures, while most of the images are from camera trap data.</w:t>
       </w:r>
     </w:p>
     <w:sectPr/>

</xml_diff>

<commit_message>
Final edits , animal per season
</commit_message>
<xml_diff>
--- a/Descriptive_stat_of_tiger.docx
+++ b/Descriptive_stat_of_tiger.docx
@@ -7,13 +7,13 @@
         <w:pStyle w:val="Title"/>
       </w:pPr>
       <w:r>
-        <w:t xml:space="preserve">Descriptive</w:t>
+        <w:t xml:space="preserve">Summary</w:t>
       </w:r>
       <w:r>
         <w:t xml:space="preserve"> </w:t>
       </w:r>
       <w:r>
-        <w:t xml:space="preserve">summary</w:t>
+        <w:t xml:space="preserve">Description</w:t>
       </w:r>
       <w:r>
         <w:t xml:space="preserve"> </w:t>
@@ -25,12 +25,36 @@
         <w:t xml:space="preserve"> </w:t>
       </w:r>
       <w:r>
-        <w:t xml:space="preserve">Images</w:t>
+        <w:t xml:space="preserve">Tiger</w:t>
       </w:r>
       <w:r>
         <w:t xml:space="preserve"> </w:t>
       </w:r>
       <w:r>
+        <w:t xml:space="preserve">and</w:t>
+      </w:r>
+      <w:r>
+        <w:t xml:space="preserve"> </w:t>
+      </w:r>
+      <w:r>
+        <w:t xml:space="preserve">Leopard</w:t>
+      </w:r>
+      <w:r>
+        <w:t xml:space="preserve"> </w:t>
+      </w:r>
+      <w:r>
+        <w:t xml:space="preserve">Image</w:t>
+      </w:r>
+      <w:r>
+        <w:t xml:space="preserve"> </w:t>
+      </w:r>
+      <w:r>
+        <w:t xml:space="preserve">Data</w:t>
+      </w:r>
+      <w:r>
+        <w:t xml:space="preserve"> </w:t>
+      </w:r>
+      <w:r>
         <w:t xml:space="preserve">in</w:t>
       </w:r>
       <w:r>
@@ -43,7 +67,13 @@
         <w:t xml:space="preserve"> </w:t>
       </w:r>
       <w:r>
-        <w:t xml:space="preserve">database</w:t>
+        <w:t xml:space="preserve">ExtractCompare</w:t>
+      </w:r>
+      <w:r>
+        <w:t xml:space="preserve"> </w:t>
+      </w:r>
+      <w:r>
+        <w:t xml:space="preserve">Database</w:t>
       </w:r>
     </w:p>
     <w:p>
@@ -68,11 +98,11 @@
     </w:p>
     <w:p>
       <w:pPr>
-        <w:pStyle w:val="Heading3"/>
-      </w:pPr>
-      <w:bookmarkStart w:id="20" w:name="X9568592291e105eda7813c7186b48b4bda84a8a"/>
-      <w:r>
-        <w:t xml:space="preserve">This report is the descriptive result of the tiger and leopard images in the database which we will be using for training the machine learning network.</w:t>
+        <w:pStyle w:val="Heading2"/>
+      </w:pPr>
+      <w:bookmarkStart w:id="20" w:name="X2cd6611e7719cc7d7626e6f46069ded38fa2c03"/>
+      <w:r>
+        <w:t xml:space="preserve">This report summarizes the image data of tigers and leopards in the ExtractCompare database of CWS.</w:t>
       </w:r>
       <w:bookmarkEnd w:id="20"/>
     </w:p>
@@ -80,9 +110,9 @@
       <w:pPr>
         <w:pStyle w:val="Heading3"/>
       </w:pPr>
-      <w:bookmarkStart w:id="21" w:name="X83f3a79cd7a5e4c61f52758d0070ee0bcaa8479"/>
-      <w:r>
-        <w:t xml:space="preserve">Number of tigers and leopards in different capture mode.</w:t>
+      <w:bookmarkStart w:id="21" w:name="X8e962e0a95e272bf9d50002589c1a7e5fae09bc"/>
+      <w:r>
+        <w:t xml:space="preserve">1. Total Number of images of tigers and leopards</w:t>
       </w:r>
       <w:bookmarkEnd w:id="21"/>
     </w:p>
@@ -91,23 +121,42 @@
         <w:pStyle w:val="FirstParagraph"/>
       </w:pPr>
       <w:r>
-        <w:t xml:space="preserve">The are total 43781 images belonging to 3367 individuals taken in 20 different sites. Among these animals there are 25041 images for 1749 tigers and 18740 images belonging to 1618 leopards.</w:t>
+        <w:t xml:space="preserve">The EC database has a total of 43781 images belonging to 3367 individual tigers and leopards obtained largely through camera trap surveys from 12 Wildlife Reserves and opportunistic collection from a larger network of forested areas neighboring these camera trap</w:t>
       </w:r>
       <w:r>
         <w:t xml:space="preserve"> </w:t>
       </w:r>
       <w:r>
-        <w:t xml:space="preserve">However, the images in the database consist of camera traps, photo from naturalist, dead tigers, pelted skin etc. The following graph provide summary of this.</w:t>
+        <w:t xml:space="preserve">“</w:t>
+      </w:r>
+      <w:r>
+        <w:t xml:space="preserve">sites</w:t>
+      </w:r>
+      <w:r>
+        <w:t xml:space="preserve">”</w:t>
+      </w:r>
+      <w:r>
+        <w:t xml:space="preserve">. The opportunistic collection included images of dead tigers, seized pelts, photographs contributed by naturalists and others. Camera trap images contribute to nearly 93% of 25,037 tiger images and 99% of 18,739 leopard images. These images belong to a total of 1984 individual tigers and 1654 individual leopards. Camera trap surveys contribute to nearly 73% and 92% of individual tigers and leopards respectively.</w:t>
       </w:r>
     </w:p>
     <w:p>
       <w:pPr>
-        <w:pStyle w:val="BodyText"/>
+        <w:pStyle w:val="Heading3"/>
+      </w:pPr>
+      <w:bookmarkStart w:id="22" w:name="X8ebc9f42d5534ebfeb9ffbd6756bd57f90d113b"/>
+      <w:r>
+        <w:t xml:space="preserve">2. Number of images per individual tiger and leopard</w:t>
+      </w:r>
+      <w:bookmarkEnd w:id="22"/>
+    </w:p>
+    <w:p>
+      <w:pPr>
+        <w:pStyle w:val="FirstParagraph"/>
       </w:pPr>
       <w:r>
         <w:drawing>
           <wp:inline>
-            <wp:extent cx="4620126" cy="3696101"/>
+            <wp:extent cx="5334000" cy="4267200"/>
             <wp:effectExtent b="0" l="0" r="0" t="0"/>
             <wp:docPr descr="" title="" id="1" name="Picture"/>
             <a:graphic>
@@ -120,7 +169,7 @@
                     </pic:cNvPicPr>
                   </pic:nvPicPr>
                   <pic:blipFill>
-                    <a:blip r:embed="rId22"/>
+                    <a:blip r:embed="rId23"/>
                     <a:stretch>
                       <a:fillRect/>
                     </a:stretch>
@@ -128,7 +177,7 @@
                   <pic:spPr bwMode="auto">
                     <a:xfrm>
                       <a:off x="0" y="0"/>
-                      <a:ext cx="4620126" cy="3696101"/>
+                      <a:ext cx="5334000" cy="4267200"/>
                     </a:xfrm>
                     <a:prstGeom prst="rect">
                       <a:avLst/>
@@ -151,11 +200,11 @@
       <w:pPr>
         <w:pStyle w:val="Heading3"/>
       </w:pPr>
-      <w:bookmarkStart w:id="23" w:name="X08a982a232013a80326dda4e2968ee763bf531e"/>
-      <w:r>
-        <w:t xml:space="preserve">Histrogram of number of image per individuals.</w:t>
-      </w:r>
-      <w:bookmarkEnd w:id="23"/>
+      <w:bookmarkStart w:id="24" w:name="X18ebbc485c073e6656c579db92cf03794f27c14"/>
+      <w:r>
+        <w:t xml:space="preserve">2. Number of images per individual tiger and leopard</w:t>
+      </w:r>
+      <w:bookmarkEnd w:id="24"/>
     </w:p>
     <w:p>
       <w:pPr>
@@ -186,7 +235,7 @@
         <w:rPr>
           <w:b/>
         </w:rPr>
-        <w:t xml:space="preserve">93%</w:t>
+        <w:t xml:space="preserve">91%</w:t>
       </w:r>
       <w:r>
         <w:t xml:space="preserve"> </w:t>
@@ -202,7 +251,7 @@
       <w:r>
         <w:drawing>
           <wp:inline>
-            <wp:extent cx="4620126" cy="3696101"/>
+            <wp:extent cx="5334000" cy="4267200"/>
             <wp:effectExtent b="0" l="0" r="0" t="0"/>
             <wp:docPr descr="" title="" id="1" name="Picture"/>
             <a:graphic>
@@ -215,7 +264,7 @@
                     </pic:cNvPicPr>
                   </pic:nvPicPr>
                   <pic:blipFill>
-                    <a:blip r:embed="rId24"/>
+                    <a:blip r:embed="rId25"/>
                     <a:stretch>
                       <a:fillRect/>
                     </a:stretch>
@@ -223,7 +272,7 @@
                   <pic:spPr bwMode="auto">
                     <a:xfrm>
                       <a:off x="0" y="0"/>
-                      <a:ext cx="4620126" cy="3696101"/>
+                      <a:ext cx="5334000" cy="4267200"/>
                     </a:xfrm>
                     <a:prstGeom prst="rect">
                       <a:avLst/>
@@ -247,25 +296,25 @@
         <w:pStyle w:val="BodyText"/>
       </w:pPr>
       <w:r>
-        <w:t xml:space="preserve">Form the above graph it is clear that 1107 leopards and 933 tigers have 10 or less number of images. Moreover over 1443 out of 1525 leopards and 1335 out of 1441 tigers indivduals fall in the range of less that 50 images.</w:t>
+        <w:t xml:space="preserve">Nearly 65% and 73% of the camera-trapped individual tigers and individual leopards have less than or equal to 10 images per individual, while only 7% and 5% of individual tigers and leopards have more than 50 images per individual.</w:t>
       </w:r>
     </w:p>
     <w:p>
       <w:pPr>
         <w:pStyle w:val="Heading3"/>
       </w:pPr>
-      <w:bookmarkStart w:id="25" w:name="Xb375def6b82f21996a22c7600eed636a0d2f19d"/>
-      <w:r>
-        <w:t xml:space="preserve">Number of camera trap images on different flanks</w:t>
-      </w:r>
-      <w:bookmarkEnd w:id="25"/>
+      <w:bookmarkStart w:id="26" w:name="Xb375def6b82f21996a22c7600eed636a0d2f19d"/>
+      <w:r>
+        <w:t xml:space="preserve">3. Number of camera trap images on different flanks</w:t>
+      </w:r>
+      <w:bookmarkEnd w:id="26"/>
     </w:p>
     <w:p>
       <w:pPr>
         <w:pStyle w:val="FirstParagraph"/>
       </w:pPr>
       <w:r>
-        <w:t xml:space="preserve">Further camera trap images are take in left and right flank. The number of left and right flanks might not be same for all the tigers.</w:t>
+        <w:t xml:space="preserve">The number of right and left flank images per individual tiger and leopard are unequal, although nearly 90% of the individuals have almost equal number of right and left flank images.</w:t>
       </w:r>
     </w:p>
     <w:p>
@@ -275,7 +324,7 @@
       <w:r>
         <w:drawing>
           <wp:inline>
-            <wp:extent cx="4620126" cy="3696101"/>
+            <wp:extent cx="5334000" cy="4267200"/>
             <wp:effectExtent b="0" l="0" r="0" t="0"/>
             <wp:docPr descr="" title="" id="1" name="Picture"/>
             <a:graphic>
@@ -288,7 +337,7 @@
                     </pic:cNvPicPr>
                   </pic:nvPicPr>
                   <pic:blipFill>
-                    <a:blip r:embed="rId26"/>
+                    <a:blip r:embed="rId27"/>
                     <a:stretch>
                       <a:fillRect/>
                     </a:stretch>
@@ -296,7 +345,7 @@
                   <pic:spPr bwMode="auto">
                     <a:xfrm>
                       <a:off x="0" y="0"/>
-                      <a:ext cx="4620126" cy="3696101"/>
+                      <a:ext cx="5334000" cy="4267200"/>
                     </a:xfrm>
                     <a:prstGeom prst="rect">
                       <a:avLst/>
@@ -314,29 +363,25 @@
           </wp:inline>
         </w:drawing>
       </w:r>
-      <w:r>
-        <w:t xml:space="preserve"> </w:t>
-      </w:r>
-      <w:r>
-        <w:t xml:space="preserve">### Camera trap images at different times of the day</w:t>
-      </w:r>
     </w:p>
     <w:p>
       <w:pPr>
-        <w:pStyle w:val="BodyText"/>
-      </w:pPr>
-      <w:r>
-        <w:t xml:space="preserve">As from the discussion it was clear that night and day image was important in classification of the image. It is also important which training the network</w:t>
-      </w:r>
+        <w:pStyle w:val="Heading3"/>
+      </w:pPr>
+      <w:bookmarkStart w:id="28" w:name="day-and-night-time-images"/>
+      <w:r>
+        <w:t xml:space="preserve">4.Day and Night-time images</w:t>
+      </w:r>
+      <w:bookmarkEnd w:id="28"/>
     </w:p>
     <w:p>
       <w:pPr>
-        <w:pStyle w:val="BodyText"/>
+        <w:pStyle w:val="FirstParagraph"/>
       </w:pPr>
       <w:r>
         <w:drawing>
           <wp:inline>
-            <wp:extent cx="4620126" cy="3696101"/>
+            <wp:extent cx="5334000" cy="4267200"/>
             <wp:effectExtent b="0" l="0" r="0" t="0"/>
             <wp:docPr descr="" title="" id="1" name="Picture"/>
             <a:graphic>
@@ -349,7 +394,7 @@
                     </pic:cNvPicPr>
                   </pic:nvPicPr>
                   <pic:blipFill>
-                    <a:blip r:embed="rId27"/>
+                    <a:blip r:embed="rId29"/>
                     <a:stretch>
                       <a:fillRect/>
                     </a:stretch>
@@ -357,7 +402,7 @@
                   <pic:spPr bwMode="auto">
                     <a:xfrm>
                       <a:off x="0" y="0"/>
-                      <a:ext cx="4620126" cy="3696101"/>
+                      <a:ext cx="5334000" cy="4267200"/>
                     </a:xfrm>
                     <a:prstGeom prst="rect">
                       <a:avLst/>
@@ -379,18 +424,18 @@
         <w:t xml:space="preserve"> </w:t>
       </w:r>
       <w:r>
-        <w:t xml:space="preserve">The discrpency in the total number of image in above graph and the first graps is due to fact that for some camera trap images the timing are missing. To be exact, there are 57 camera trap images that do not have time associated with it</w:t>
+        <w:t xml:space="preserve">Nearly 89% and 78% of the camera trap images of tigers and leopards are taken during night time, between 1800 and 0559 hrs.</w:t>
       </w:r>
     </w:p>
     <w:p>
       <w:pPr>
         <w:pStyle w:val="Heading3"/>
       </w:pPr>
-      <w:bookmarkStart w:id="28" w:name="images-and-individual-at-diffrent-sites"/>
-      <w:r>
-        <w:t xml:space="preserve">Images and individual at diffrent sites</w:t>
-      </w:r>
-      <w:bookmarkEnd w:id="28"/>
+      <w:bookmarkStart w:id="30" w:name="X689139f2a044e44d23862f65d684fa1a51713e8"/>
+      <w:r>
+        <w:t xml:space="preserve">5. Distribution of Camera Trapped Images and Individuals among different sites</w:t>
+      </w:r>
+      <w:bookmarkEnd w:id="30"/>
     </w:p>
     <w:p>
       <w:pPr>
@@ -399,7 +444,7 @@
       <w:r>
         <w:drawing>
           <wp:inline>
-            <wp:extent cx="4620126" cy="3696101"/>
+            <wp:extent cx="5334000" cy="4267200"/>
             <wp:effectExtent b="0" l="0" r="0" t="0"/>
             <wp:docPr descr="" title="" id="1" name="Picture"/>
             <a:graphic>
@@ -412,7 +457,7 @@
                     </pic:cNvPicPr>
                   </pic:nvPicPr>
                   <pic:blipFill>
-                    <a:blip r:embed="rId29"/>
+                    <a:blip r:embed="rId31"/>
                     <a:stretch>
                       <a:fillRect/>
                     </a:stretch>
@@ -420,7 +465,7 @@
                   <pic:spPr bwMode="auto">
                     <a:xfrm>
                       <a:off x="0" y="0"/>
-                      <a:ext cx="4620126" cy="3696101"/>
+                      <a:ext cx="5334000" cy="4267200"/>
                     </a:xfrm>
                     <a:prstGeom prst="rect">
                       <a:avLst/>
@@ -536,7 +581,7 @@
               <w:jc w:val="left"/>
             </w:pPr>
             <w:r>
-              <w:t xml:space="preserve">Nagarahole</w:t>
+              <w:t xml:space="preserve">Bhadra</w:t>
             </w:r>
           </w:p>
         </w:tc>
@@ -558,7 +603,7 @@
               <w:jc w:val="right"/>
             </w:pPr>
             <w:r>
-              <w:t xml:space="preserve">8201</w:t>
+              <w:t xml:space="preserve">4141</w:t>
             </w:r>
           </w:p>
         </w:tc>
@@ -582,7 +627,7 @@
               <w:jc w:val="left"/>
             </w:pPr>
             <w:r>
-              <w:t xml:space="preserve">Bandipur</w:t>
+              <w:t xml:space="preserve">Nagarahole</w:t>
             </w:r>
           </w:p>
         </w:tc>
@@ -604,7 +649,7 @@
               <w:jc w:val="right"/>
             </w:pPr>
             <w:r>
-              <w:t xml:space="preserve">6517</w:t>
+              <w:t xml:space="preserve">3318</w:t>
             </w:r>
           </w:p>
         </w:tc>
@@ -628,7 +673,7 @@
               <w:jc w:val="left"/>
             </w:pPr>
             <w:r>
-              <w:t xml:space="preserve">Bhadra</w:t>
+              <w:t xml:space="preserve">Bandipur</w:t>
             </w:r>
           </w:p>
         </w:tc>
@@ -650,7 +695,7 @@
               <w:jc w:val="right"/>
             </w:pPr>
             <w:r>
-              <w:t xml:space="preserve">2863</w:t>
+              <w:t xml:space="preserve">1452</w:t>
             </w:r>
           </w:p>
         </w:tc>
@@ -696,7 +741,7 @@
               <w:jc w:val="right"/>
             </w:pPr>
             <w:r>
-              <w:t xml:space="preserve">2816</w:t>
+              <w:t xml:space="preserve">1412</w:t>
             </w:r>
           </w:p>
         </w:tc>
@@ -742,7 +787,7 @@
               <w:jc w:val="right"/>
             </w:pPr>
             <w:r>
-              <w:t xml:space="preserve">2190</w:t>
+              <w:t xml:space="preserve">1132</w:t>
             </w:r>
           </w:p>
         </w:tc>
@@ -766,7 +811,7 @@
               <w:jc w:val="left"/>
             </w:pPr>
             <w:r>
-              <w:t xml:space="preserve">Pench(Mah)</w:t>
+              <w:t xml:space="preserve">Tithimathi</w:t>
             </w:r>
           </w:p>
         </w:tc>
@@ -788,7 +833,7 @@
               <w:jc w:val="right"/>
             </w:pPr>
             <w:r>
-              <w:t xml:space="preserve">223</w:t>
+              <w:t xml:space="preserve">116</w:t>
             </w:r>
           </w:p>
         </w:tc>
@@ -834,7 +879,7 @@
               <w:jc w:val="right"/>
             </w:pPr>
             <w:r>
-              <w:t xml:space="preserve">159</w:t>
+              <w:t xml:space="preserve">87</w:t>
             </w:r>
           </w:p>
         </w:tc>
@@ -880,7 +925,7 @@
               <w:jc w:val="right"/>
             </w:pPr>
             <w:r>
-              <w:t xml:space="preserve">112</w:t>
+              <w:t xml:space="preserve">56</w:t>
             </w:r>
           </w:p>
         </w:tc>
@@ -926,7 +971,7 @@
               <w:jc w:val="right"/>
             </w:pPr>
             <w:r>
-              <w:t xml:space="preserve">56</w:t>
+              <w:t xml:space="preserve">28</w:t>
             </w:r>
           </w:p>
         </w:tc>
@@ -972,7 +1017,7 @@
               <w:jc w:val="right"/>
             </w:pPr>
             <w:r>
-              <w:t xml:space="preserve">4</w:t>
+              <w:t xml:space="preserve">2</w:t>
             </w:r>
           </w:p>
         </w:tc>
@@ -1018,7 +1063,7 @@
               <w:jc w:val="right"/>
             </w:pPr>
             <w:r>
-              <w:t xml:space="preserve">3</w:t>
+              <w:t xml:space="preserve">2</w:t>
             </w:r>
           </w:p>
         </w:tc>
@@ -1132,7 +1177,7 @@
               <w:jc w:val="left"/>
             </w:pPr>
             <w:r>
-              <w:t xml:space="preserve">Bandipur</w:t>
+              <w:t xml:space="preserve">Nagarahole</w:t>
             </w:r>
           </w:p>
         </w:tc>
@@ -1178,7 +1223,7 @@
               <w:jc w:val="left"/>
             </w:pPr>
             <w:r>
-              <w:t xml:space="preserve">Bhadra</w:t>
+              <w:t xml:space="preserve">Bandipur</w:t>
             </w:r>
           </w:p>
         </w:tc>
@@ -1200,7 +1245,7 @@
               <w:jc w:val="right"/>
             </w:pPr>
             <w:r>
-              <w:t xml:space="preserve">4865</w:t>
+              <w:t xml:space="preserve">4864</w:t>
             </w:r>
           </w:p>
         </w:tc>
@@ -1224,7 +1269,7 @@
               <w:jc w:val="left"/>
             </w:pPr>
             <w:r>
-              <w:t xml:space="preserve">Nagarahole</w:t>
+              <w:t xml:space="preserve">Bhadra</w:t>
             </w:r>
           </w:p>
         </w:tc>
@@ -1500,7 +1545,7 @@
               <w:jc w:val="left"/>
             </w:pPr>
             <w:r>
-              <w:t xml:space="preserve">Goa</w:t>
+              <w:t xml:space="preserve">Mhadei</w:t>
             </w:r>
           </w:p>
         </w:tc>
@@ -1546,7 +1591,7 @@
               <w:jc w:val="left"/>
             </w:pPr>
             <w:r>
-              <w:t xml:space="preserve">Pench(Mah)</w:t>
+              <w:t xml:space="preserve">Tithimathi</w:t>
             </w:r>
           </w:p>
         </w:tc>
@@ -1592,7 +1637,7 @@
               <w:jc w:val="left"/>
             </w:pPr>
             <w:r>
-              <w:t xml:space="preserve">Tithimathi</w:t>
+              <w:t xml:space="preserve">Pench(Mah)</w:t>
             </w:r>
           </w:p>
         </w:tc>
@@ -1636,7 +1681,7 @@
         <w:pStyle w:val="BodyText"/>
       </w:pPr>
       <w:r>
-        <w:t xml:space="preserve">The final out come from the data is that most of the individuals have 1-10 pictures, while most of the images are from camera trap data.</w:t>
+        <w:t xml:space="preserve">Nearly 73% of the camera trapped images and 83% of the individual tigers, and, 60% of images and 56% of individual leopards are from Nagarahole, Bandipur and Wayanad sites.</w:t>
       </w:r>
     </w:p>
     <w:sectPr/>

</xml_diff>